<commit_message>
Add report for NxN and summary report
</commit_message>
<xml_diff>
--- a/report.docx
+++ b/report.docx
@@ -1692,10 +1692,10 @@
                 <v:path o:extrusionok="f" gradientshapeok="t" o:connecttype="rect"/>
                 <o:lock v:ext="edit" aspectratio="t"/>
               </v:shapetype>
-              <v:shape id="_x0000_i1025" type="#_x0000_t75" style="width:35.75pt;height:33.4pt" o:ole="">
+              <v:shape id="_x0000_i1025" type="#_x0000_t75" style="width:35.7pt;height:33.4pt" o:ole="">
                 <v:imagedata r:id="rId6" o:title=""/>
               </v:shape>
-              <o:OLEObject Type="Embed" ProgID="Equation.DSMT4" ShapeID="_x0000_i1025" DrawAspect="Content" ObjectID="_1491478614" r:id="rId7"/>
+              <o:OLEObject Type="Embed" ProgID="Equation.DSMT4" ShapeID="_x0000_i1025" DrawAspect="Content" ObjectID="_1493841372" r:id="rId7"/>
             </w:object>
           </m:r>
           <m:r>
@@ -1794,16 +1794,7 @@
                   <w:szCs w:val="28"/>
                   <w:lang w:val="pl-PL"/>
                 </w:rPr>
-                <m:t>1,i</m:t>
-              </m:r>
-              <m:r>
-                <w:rPr>
-                  <w:rFonts w:ascii="Cambria Math" w:hAnsi="Cambria Math"/>
-                  <w:sz w:val="28"/>
-                  <w:szCs w:val="28"/>
-                  <w:lang w:val="pl-PL"/>
-                </w:rPr>
-                <m:t>-1</m:t>
+                <m:t>1,i-1</m:t>
               </m:r>
             </m:e>
           </m:acc>
@@ -3675,7 +3666,19 @@
                           <w:szCs w:val="32"/>
                           <w:lang w:val="en-US"/>
                         </w:rPr>
-                        <m:t xml:space="preserve">                                                                                                                  </m:t>
+                        <m:t xml:space="preserve">                          </m:t>
+                      </m:r>
+                      <w:bookmarkStart w:id="1" w:name="_GoBack"/>
+                      <w:bookmarkEnd w:id="1"/>
+                      <m:r>
+                        <w:rPr>
+                          <w:rFonts w:ascii="Cambria Math" w:eastAsia="Cambria Math" w:hAnsi="Cambria Math" w:cs="Cambria Math"/>
+                          <w:color w:val="auto"/>
+                          <w:sz w:val="28"/>
+                          <w:szCs w:val="32"/>
+                          <w:lang w:val="en-US"/>
+                        </w:rPr>
+                        <m:t xml:space="preserve">                                                                                        </m:t>
                       </m:r>
                     </m:e>
                   </m:eqArr>
@@ -3708,11 +3711,6 @@
       <w:proofErr w:type="spellEnd"/>
     </w:p>
     <w:p>
-      <w:pPr>
-        <w:rPr>
-          <w:lang w:val="en-US"/>
-        </w:rPr>
-      </w:pPr>
       <w:proofErr w:type="spellStart"/>
       <w:r>
         <w:rPr>
@@ -3725,10 +3723,7 @@
         <w:t xml:space="preserve"> - </w:t>
       </w:r>
       <w:r>
-        <w:t xml:space="preserve">это </w:t>
-      </w:r>
-      <w:r>
-        <w:t xml:space="preserve">открытый стандарт </w:t>
+        <w:t xml:space="preserve">это открытый стандарт </w:t>
       </w:r>
       <w:r>
         <w:t>директив компилятора</w:t>
@@ -3746,10 +3741,7 @@
         <w:t>переменных окружения</w:t>
       </w:r>
       <w:r>
-        <w:t xml:space="preserve">, которые предназначены </w:t>
-      </w:r>
-      <w:r>
-        <w:t xml:space="preserve">разработки высокоуровневых многопоточных приложений на языках </w:t>
+        <w:t xml:space="preserve">, которые предназначены разработки высокоуровневых многопоточных приложений на языках </w:t>
       </w:r>
       <w:r>
         <w:rPr>
@@ -4026,7 +4018,6 @@
       <w:r>
         <w:rPr>
           <w:rFonts w:eastAsiaTheme="minorEastAsia"/>
-          <w:highlight w:val="yellow"/>
         </w:rPr>
         <w:t xml:space="preserve">сравнение результатов происходит с точностью </w:t>
       </w:r>
@@ -4034,7 +4025,6 @@
         <m:r>
           <w:rPr>
             <w:rFonts w:ascii="Cambria Math" w:eastAsiaTheme="minorEastAsia" w:hAnsi="Cambria Math"/>
-            <w:highlight w:val="yellow"/>
           </w:rPr>
           <m:t>e=</m:t>
         </m:r>
@@ -4044,7 +4034,6 @@
               <w:rPr>
                 <w:rFonts w:ascii="Cambria Math" w:eastAsiaTheme="minorEastAsia" w:hAnsi="Cambria Math"/>
                 <w:i/>
-                <w:highlight w:val="yellow"/>
               </w:rPr>
             </m:ctrlPr>
           </m:sSupPr>
@@ -4052,7 +4041,6 @@
             <m:r>
               <w:rPr>
                 <w:rFonts w:ascii="Cambria Math" w:eastAsiaTheme="minorEastAsia" w:hAnsi="Cambria Math"/>
-                <w:highlight w:val="yellow"/>
               </w:rPr>
               <m:t>10</m:t>
             </m:r>
@@ -4061,7 +4049,6 @@
             <m:r>
               <w:rPr>
                 <w:rFonts w:ascii="Cambria Math" w:eastAsiaTheme="minorEastAsia" w:hAnsi="Cambria Math"/>
-                <w:highlight w:val="yellow"/>
               </w:rPr>
               <m:t>-3</m:t>
             </m:r>
@@ -4071,7 +4058,6 @@
       <w:r>
         <w:rPr>
           <w:rFonts w:eastAsiaTheme="minorEastAsia"/>
-          <w:highlight w:val="yellow"/>
         </w:rPr>
         <w:t>,</w:t>
       </w:r>
@@ -4476,6 +4462,7 @@
           <w:rFonts w:ascii="Consolas" w:hAnsi="Consolas" w:cs="Consolas"/>
           <w:sz w:val="18"/>
           <w:szCs w:val="16"/>
+          <w:lang w:val="en-US"/>
         </w:rPr>
         <w:t xml:space="preserve">        </w:t>
       </w:r>
@@ -5455,6 +5442,7 @@
           <w:color w:val="0000FF"/>
           <w:sz w:val="18"/>
           <w:szCs w:val="19"/>
+          <w:lang w:val="en-US"/>
         </w:rPr>
       </w:pPr>
     </w:p>
@@ -5647,17 +5635,7 @@
           <w:szCs w:val="19"/>
           <w:lang w:val="en-US"/>
         </w:rPr>
-        <w:t xml:space="preserve">            </w:t>
-      </w:r>
-      <w:r>
-        <w:rPr>
-          <w:rFonts w:ascii="Consolas" w:hAnsi="Consolas" w:cs="Consolas"/>
-          <w:color w:val="0000FF"/>
-          <w:sz w:val="18"/>
-          <w:szCs w:val="19"/>
-          <w:lang w:val="en-US"/>
-        </w:rPr>
-        <w:t xml:space="preserve">    </w:t>
+        <w:t xml:space="preserve">                </w:t>
       </w:r>
       <w:proofErr w:type="gramStart"/>
       <w:r>
@@ -5743,17 +5721,7 @@
           <w:szCs w:val="19"/>
           <w:lang w:val="en-US"/>
         </w:rPr>
-        <w:t xml:space="preserve">            </w:t>
-      </w:r>
-      <w:r>
-        <w:rPr>
-          <w:rFonts w:ascii="Consolas" w:hAnsi="Consolas" w:cs="Consolas"/>
-          <w:color w:val="0000FF"/>
-          <w:sz w:val="18"/>
-          <w:szCs w:val="19"/>
-          <w:lang w:val="en-US"/>
-        </w:rPr>
-        <w:t xml:space="preserve">    </w:t>
+        <w:t xml:space="preserve">                </w:t>
       </w:r>
       <w:proofErr w:type="gramStart"/>
       <w:r>
@@ -5860,17 +5828,7 @@
           <w:szCs w:val="19"/>
           <w:lang w:val="en-US"/>
         </w:rPr>
-        <w:t xml:space="preserve">            </w:t>
-      </w:r>
-      <w:r>
-        <w:rPr>
-          <w:rFonts w:ascii="Consolas" w:hAnsi="Consolas" w:cs="Consolas"/>
-          <w:color w:val="0000FF"/>
-          <w:sz w:val="18"/>
-          <w:szCs w:val="19"/>
-          <w:lang w:val="en-US"/>
-        </w:rPr>
-        <w:t xml:space="preserve">        </w:t>
+        <w:t xml:space="preserve">                    </w:t>
       </w:r>
       <w:proofErr w:type="gramStart"/>
       <w:r>
@@ -5965,17 +5923,7 @@
           <w:szCs w:val="19"/>
           <w:lang w:val="en-US"/>
         </w:rPr>
-        <w:t xml:space="preserve">            </w:t>
-      </w:r>
-      <w:r>
-        <w:rPr>
-          <w:rFonts w:ascii="Consolas" w:hAnsi="Consolas" w:cs="Consolas"/>
-          <w:color w:val="0000FF"/>
-          <w:sz w:val="18"/>
-          <w:szCs w:val="19"/>
-          <w:lang w:val="en-US"/>
-        </w:rPr>
-        <w:t xml:space="preserve">    </w:t>
+        <w:t xml:space="preserve">                </w:t>
       </w:r>
       <w:r>
         <w:rPr>
@@ -5997,7 +5945,6 @@
           <w:rFonts w:ascii="Consolas" w:hAnsi="Consolas" w:cs="Consolas"/>
           <w:sz w:val="18"/>
           <w:szCs w:val="19"/>
-          <w:lang w:val="en-US"/>
         </w:rPr>
       </w:pPr>
       <w:r>
@@ -6006,7 +5953,6 @@
           <w:color w:val="0000FF"/>
           <w:sz w:val="18"/>
           <w:szCs w:val="19"/>
-          <w:lang w:val="en-US"/>
         </w:rPr>
         <w:t xml:space="preserve">            </w:t>
       </w:r>
@@ -6015,7 +5961,6 @@
           <w:rFonts w:ascii="Consolas" w:hAnsi="Consolas" w:cs="Consolas"/>
           <w:sz w:val="18"/>
           <w:szCs w:val="19"/>
-          <w:lang w:val="en-US"/>
         </w:rPr>
         <w:t>}</w:t>
       </w:r>
@@ -6039,7 +5984,6 @@
           <w:color w:val="0000FF"/>
           <w:sz w:val="18"/>
           <w:szCs w:val="19"/>
-          <w:lang w:val="en-US"/>
         </w:rPr>
         <w:t xml:space="preserve">        </w:t>
       </w:r>
@@ -6071,7 +6015,6 @@
           <w:color w:val="0000FF"/>
           <w:sz w:val="18"/>
           <w:szCs w:val="19"/>
-          <w:lang w:val="en-US"/>
         </w:rPr>
         <w:t xml:space="preserve">        </w:t>
       </w:r>
@@ -6766,6 +6709,7 @@
           <w:color w:val="008000"/>
           <w:sz w:val="18"/>
           <w:szCs w:val="19"/>
+          <w:lang w:val="en-US"/>
         </w:rPr>
       </w:pPr>
     </w:p>
@@ -6958,17 +6902,7 @@
           <w:szCs w:val="19"/>
           <w:lang w:val="en-US"/>
         </w:rPr>
-        <w:t xml:space="preserve">        </w:t>
-      </w:r>
-      <w:r>
-        <w:rPr>
-          <w:rFonts w:ascii="Consolas" w:hAnsi="Consolas" w:cs="Consolas"/>
-          <w:color w:val="0000FF"/>
-          <w:sz w:val="18"/>
-          <w:szCs w:val="19"/>
-          <w:lang w:val="en-US"/>
-        </w:rPr>
-        <w:t xml:space="preserve">    </w:t>
+        <w:t xml:space="preserve">            </w:t>
       </w:r>
       <w:proofErr w:type="gramStart"/>
       <w:r>
@@ -7054,17 +6988,7 @@
           <w:szCs w:val="19"/>
           <w:lang w:val="en-US"/>
         </w:rPr>
-        <w:t xml:space="preserve">        </w:t>
-      </w:r>
-      <w:r>
-        <w:rPr>
-          <w:rFonts w:ascii="Consolas" w:hAnsi="Consolas" w:cs="Consolas"/>
-          <w:color w:val="0000FF"/>
-          <w:sz w:val="18"/>
-          <w:szCs w:val="19"/>
-          <w:lang w:val="en-US"/>
-        </w:rPr>
-        <w:t xml:space="preserve">    </w:t>
+        <w:t xml:space="preserve">            </w:t>
       </w:r>
       <w:proofErr w:type="gramStart"/>
       <w:r>
@@ -7171,17 +7095,7 @@
           <w:szCs w:val="19"/>
           <w:lang w:val="en-US"/>
         </w:rPr>
-        <w:t xml:space="preserve">        </w:t>
-      </w:r>
-      <w:r>
-        <w:rPr>
-          <w:rFonts w:ascii="Consolas" w:hAnsi="Consolas" w:cs="Consolas"/>
-          <w:color w:val="0000FF"/>
-          <w:sz w:val="18"/>
-          <w:szCs w:val="19"/>
-          <w:lang w:val="en-US"/>
-        </w:rPr>
-        <w:t xml:space="preserve">        </w:t>
+        <w:t xml:space="preserve">                </w:t>
       </w:r>
       <w:proofErr w:type="gramStart"/>
       <w:r>
@@ -7284,6 +7198,7 @@
           <w:color w:val="0000FF"/>
           <w:sz w:val="18"/>
           <w:szCs w:val="19"/>
+          <w:lang w:val="en-US"/>
         </w:rPr>
         <w:t xml:space="preserve">    </w:t>
       </w:r>
@@ -8038,6 +7953,7 @@
           <w:color w:val="0000FF"/>
           <w:sz w:val="18"/>
           <w:szCs w:val="19"/>
+          <w:lang w:val="en-US"/>
         </w:rPr>
         <w:t xml:space="preserve">    </w:t>
       </w:r>
@@ -8341,17 +8257,1593 @@
         <w:ind w:left="708"/>
         <w:rPr>
           <w:rFonts w:ascii="Consolas" w:hAnsi="Consolas" w:cs="Consolas"/>
+          <w:sz w:val="18"/>
+          <w:szCs w:val="19"/>
+          <w:lang w:val="en-US"/>
+        </w:rPr>
+      </w:pPr>
+      <w:r>
+        <w:rPr>
+          <w:rFonts w:ascii="Consolas" w:hAnsi="Consolas" w:cs="Consolas"/>
+          <w:sz w:val="18"/>
+          <w:szCs w:val="19"/>
+        </w:rPr>
+        <w:t>}</w:t>
+      </w:r>
+    </w:p>
+    <w:p>
+      <w:pPr>
+        <w:autoSpaceDE w:val="0"/>
+        <w:autoSpaceDN w:val="0"/>
+        <w:adjustRightInd w:val="0"/>
+        <w:spacing w:after="0" w:line="240" w:lineRule="auto"/>
+        <w:ind w:left="708"/>
+        <w:rPr>
+          <w:rFonts w:ascii="Consolas" w:hAnsi="Consolas" w:cs="Consolas"/>
           <w:sz w:val="19"/>
           <w:szCs w:val="19"/>
-        </w:rPr>
-      </w:pPr>
-      <w:r>
-        <w:rPr>
-          <w:rFonts w:ascii="Consolas" w:hAnsi="Consolas" w:cs="Consolas"/>
-          <w:sz w:val="18"/>
-          <w:szCs w:val="19"/>
+          <w:lang w:val="en-US"/>
+        </w:rPr>
+      </w:pPr>
+    </w:p>
+    <w:p>
+      <w:pPr>
+        <w:pStyle w:val="Heading2"/>
+        <w:numPr>
+          <w:ilvl w:val="1"/>
+          <w:numId w:val="3"/>
+        </w:numPr>
+      </w:pPr>
+      <w:r>
+        <w:t>Параллелизация обоих циклов</w:t>
+      </w:r>
+    </w:p>
+    <w:p>
+      <w:r>
+        <w:t xml:space="preserve">Начиная с версии 2.3 </w:t>
+      </w:r>
+      <w:proofErr w:type="spellStart"/>
+      <w:r>
+        <w:rPr>
+          <w:lang w:val="en-US"/>
+        </w:rPr>
+        <w:t>OpenMP</w:t>
+      </w:r>
+      <w:proofErr w:type="spellEnd"/>
+      <w:r>
+        <w:t xml:space="preserve"> </w:t>
+      </w:r>
+      <w:proofErr w:type="spellStart"/>
+      <w:r>
+        <w:t>предлашает</w:t>
+      </w:r>
+      <w:proofErr w:type="spellEnd"/>
+      <w:r>
+        <w:t xml:space="preserve"> возможность распараллелить  более чем один цикл, используя ключевую функцию </w:t>
+      </w:r>
+      <w:r>
+        <w:rPr>
+          <w:lang w:val="en-US"/>
+        </w:rPr>
+        <w:t>collapse</w:t>
+      </w:r>
+      <w:r>
+        <w:t>(</w:t>
+      </w:r>
+      <w:r>
+        <w:rPr>
+          <w:lang w:val="en-US"/>
+        </w:rPr>
+        <w:t>n</w:t>
+      </w:r>
+      <w:r>
+        <w:t>)</w:t>
+      </w:r>
+      <w:r>
+        <w:t>,</w:t>
+      </w:r>
+      <w:r>
+        <w:t xml:space="preserve"> </w:t>
+      </w:r>
+      <w:r>
+        <w:t xml:space="preserve">где </w:t>
+      </w:r>
+      <w:r>
+        <w:rPr>
+          <w:lang w:val="en-US"/>
+        </w:rPr>
+        <w:t>n</w:t>
+      </w:r>
+      <w:r>
+        <w:t xml:space="preserve"> </w:t>
+      </w:r>
+      <w:r>
+        <w:t>–</w:t>
+      </w:r>
+      <w:r>
+        <w:t xml:space="preserve"> </w:t>
+      </w:r>
+      <w:r>
+        <w:t xml:space="preserve">количество циклов, которые необходимо </w:t>
+      </w:r>
+      <w:r>
+        <w:lastRenderedPageBreak/>
+        <w:t>распараллелить. Аналогичного результата можно достигнуть методом введения единого параметра при использовании более ранних версий.</w:t>
+      </w:r>
+    </w:p>
+    <w:p>
+      <w:pPr>
+        <w:autoSpaceDE w:val="0"/>
+        <w:autoSpaceDN w:val="0"/>
+        <w:adjustRightInd w:val="0"/>
+        <w:spacing w:after="0" w:line="240" w:lineRule="auto"/>
+        <w:ind w:left="708"/>
+        <w:rPr>
+          <w:rFonts w:ascii="Consolas" w:hAnsi="Consolas" w:cs="Consolas"/>
+          <w:sz w:val="18"/>
+          <w:szCs w:val="18"/>
+          <w:lang w:val="en-US"/>
+        </w:rPr>
+      </w:pPr>
+      <w:proofErr w:type="gramStart"/>
+      <w:r>
+        <w:rPr>
+          <w:rFonts w:ascii="Consolas" w:hAnsi="Consolas" w:cs="Consolas"/>
+          <w:color w:val="0000FF"/>
+          <w:sz w:val="18"/>
+          <w:szCs w:val="18"/>
+          <w:lang w:val="en-US"/>
+        </w:rPr>
+        <w:t>for</w:t>
+      </w:r>
+      <w:proofErr w:type="gramEnd"/>
+      <w:r>
+        <w:rPr>
+          <w:rFonts w:ascii="Consolas" w:hAnsi="Consolas" w:cs="Consolas"/>
+          <w:sz w:val="18"/>
+          <w:szCs w:val="18"/>
+          <w:lang w:val="en-US"/>
+        </w:rPr>
+        <w:t xml:space="preserve"> (</w:t>
+      </w:r>
+      <w:proofErr w:type="spellStart"/>
+      <w:r>
+        <w:rPr>
+          <w:rFonts w:ascii="Consolas" w:hAnsi="Consolas" w:cs="Consolas"/>
+          <w:color w:val="0000FF"/>
+          <w:sz w:val="18"/>
+          <w:szCs w:val="18"/>
+          <w:lang w:val="en-US"/>
+        </w:rPr>
+        <w:t>int</w:t>
+      </w:r>
+      <w:proofErr w:type="spellEnd"/>
+      <w:r>
+        <w:rPr>
+          <w:rFonts w:ascii="Consolas" w:hAnsi="Consolas" w:cs="Consolas"/>
+          <w:sz w:val="18"/>
+          <w:szCs w:val="18"/>
+          <w:lang w:val="en-US"/>
+        </w:rPr>
+        <w:t xml:space="preserve"> k = 0; k &lt; N - 1; ++k) {</w:t>
+      </w:r>
+    </w:p>
+    <w:p>
+      <w:pPr>
+        <w:autoSpaceDE w:val="0"/>
+        <w:autoSpaceDN w:val="0"/>
+        <w:adjustRightInd w:val="0"/>
+        <w:spacing w:after="0" w:line="240" w:lineRule="auto"/>
+        <w:ind w:left="708"/>
+        <w:rPr>
+          <w:rFonts w:ascii="Consolas" w:hAnsi="Consolas" w:cs="Consolas"/>
+          <w:sz w:val="18"/>
+          <w:szCs w:val="18"/>
+          <w:lang w:val="en-US"/>
+        </w:rPr>
+      </w:pPr>
+      <w:r>
+        <w:rPr>
+          <w:rFonts w:ascii="Consolas" w:hAnsi="Consolas" w:cs="Consolas"/>
+          <w:sz w:val="18"/>
+          <w:szCs w:val="18"/>
+          <w:lang w:val="en-US"/>
+        </w:rPr>
+        <w:t xml:space="preserve">    </w:t>
+      </w:r>
+      <w:r>
+        <w:rPr>
+          <w:rFonts w:ascii="Consolas" w:hAnsi="Consolas" w:cs="Consolas"/>
+          <w:color w:val="0000FF"/>
+          <w:sz w:val="18"/>
+          <w:szCs w:val="18"/>
+          <w:lang w:val="en-US"/>
+        </w:rPr>
+        <w:t>#pragma</w:t>
+      </w:r>
+      <w:r>
+        <w:rPr>
+          <w:rFonts w:ascii="Consolas" w:hAnsi="Consolas" w:cs="Consolas"/>
+          <w:sz w:val="18"/>
+          <w:szCs w:val="18"/>
+          <w:lang w:val="en-US"/>
+        </w:rPr>
+        <w:t xml:space="preserve"> </w:t>
+      </w:r>
+      <w:proofErr w:type="spellStart"/>
+      <w:r>
+        <w:rPr>
+          <w:rFonts w:ascii="Consolas" w:hAnsi="Consolas" w:cs="Consolas"/>
+          <w:sz w:val="18"/>
+          <w:szCs w:val="18"/>
+          <w:lang w:val="en-US"/>
+        </w:rPr>
+        <w:t>omp</w:t>
+      </w:r>
+      <w:proofErr w:type="spellEnd"/>
+      <w:r>
+        <w:rPr>
+          <w:rFonts w:ascii="Consolas" w:hAnsi="Consolas" w:cs="Consolas"/>
+          <w:sz w:val="18"/>
+          <w:szCs w:val="18"/>
+          <w:lang w:val="en-US"/>
+        </w:rPr>
+        <w:t xml:space="preserve"> parallel </w:t>
+      </w:r>
+      <w:r>
+        <w:rPr>
+          <w:rFonts w:ascii="Consolas" w:hAnsi="Consolas" w:cs="Consolas"/>
+          <w:color w:val="0000FF"/>
+          <w:sz w:val="18"/>
+          <w:szCs w:val="18"/>
+          <w:lang w:val="en-US"/>
+        </w:rPr>
+        <w:t>for</w:t>
+      </w:r>
+      <w:r>
+        <w:rPr>
+          <w:rFonts w:ascii="Consolas" w:hAnsi="Consolas" w:cs="Consolas"/>
+          <w:sz w:val="18"/>
+          <w:szCs w:val="18"/>
+          <w:lang w:val="en-US"/>
+        </w:rPr>
+        <w:t xml:space="preserve"> </w:t>
+      </w:r>
+      <w:proofErr w:type="gramStart"/>
+      <w:r>
+        <w:rPr>
+          <w:rFonts w:ascii="Consolas" w:hAnsi="Consolas" w:cs="Consolas"/>
+          <w:sz w:val="18"/>
+          <w:szCs w:val="18"/>
+          <w:lang w:val="en-US"/>
+        </w:rPr>
+        <w:t>collapse(</w:t>
+      </w:r>
+      <w:proofErr w:type="gramEnd"/>
+      <w:r>
+        <w:rPr>
+          <w:rFonts w:ascii="Consolas" w:hAnsi="Consolas" w:cs="Consolas"/>
+          <w:sz w:val="18"/>
+          <w:szCs w:val="18"/>
+          <w:lang w:val="en-US"/>
+        </w:rPr>
+        <w:t>2)</w:t>
+      </w:r>
+    </w:p>
+    <w:p>
+      <w:pPr>
+        <w:autoSpaceDE w:val="0"/>
+        <w:autoSpaceDN w:val="0"/>
+        <w:adjustRightInd w:val="0"/>
+        <w:spacing w:after="0" w:line="240" w:lineRule="auto"/>
+        <w:ind w:left="708"/>
+        <w:rPr>
+          <w:rFonts w:ascii="Consolas" w:hAnsi="Consolas" w:cs="Consolas"/>
+          <w:sz w:val="18"/>
+          <w:szCs w:val="18"/>
+          <w:lang w:val="en-US"/>
+        </w:rPr>
+      </w:pPr>
+      <w:r>
+        <w:rPr>
+          <w:rFonts w:ascii="Consolas" w:hAnsi="Consolas" w:cs="Consolas"/>
+          <w:sz w:val="18"/>
+          <w:szCs w:val="18"/>
+          <w:lang w:val="en-US"/>
+        </w:rPr>
+        <w:t xml:space="preserve">    </w:t>
+      </w:r>
+      <w:proofErr w:type="gramStart"/>
+      <w:r>
+        <w:rPr>
+          <w:rFonts w:ascii="Consolas" w:hAnsi="Consolas" w:cs="Consolas"/>
+          <w:color w:val="0000FF"/>
+          <w:sz w:val="18"/>
+          <w:szCs w:val="18"/>
+          <w:lang w:val="en-US"/>
+        </w:rPr>
+        <w:t>for</w:t>
+      </w:r>
+      <w:proofErr w:type="gramEnd"/>
+      <w:r>
+        <w:rPr>
+          <w:rFonts w:ascii="Consolas" w:hAnsi="Consolas" w:cs="Consolas"/>
+          <w:sz w:val="18"/>
+          <w:szCs w:val="18"/>
+          <w:lang w:val="en-US"/>
+        </w:rPr>
+        <w:t xml:space="preserve"> (</w:t>
+      </w:r>
+      <w:proofErr w:type="spellStart"/>
+      <w:r>
+        <w:rPr>
+          <w:rFonts w:ascii="Consolas" w:hAnsi="Consolas" w:cs="Consolas"/>
+          <w:color w:val="0000FF"/>
+          <w:sz w:val="18"/>
+          <w:szCs w:val="18"/>
+          <w:lang w:val="en-US"/>
+        </w:rPr>
+        <w:t>int</w:t>
+      </w:r>
+      <w:proofErr w:type="spellEnd"/>
+      <w:r>
+        <w:rPr>
+          <w:rFonts w:ascii="Consolas" w:hAnsi="Consolas" w:cs="Consolas"/>
+          <w:sz w:val="18"/>
+          <w:szCs w:val="18"/>
+          <w:lang w:val="en-US"/>
+        </w:rPr>
+        <w:t xml:space="preserve"> </w:t>
+      </w:r>
+      <w:proofErr w:type="spellStart"/>
+      <w:r>
+        <w:rPr>
+          <w:rFonts w:ascii="Consolas" w:hAnsi="Consolas" w:cs="Consolas"/>
+          <w:sz w:val="18"/>
+          <w:szCs w:val="18"/>
+          <w:lang w:val="en-US"/>
+        </w:rPr>
+        <w:t>i_gl</w:t>
+      </w:r>
+      <w:proofErr w:type="spellEnd"/>
+      <w:r>
+        <w:rPr>
+          <w:rFonts w:ascii="Consolas" w:hAnsi="Consolas" w:cs="Consolas"/>
+          <w:sz w:val="18"/>
+          <w:szCs w:val="18"/>
+          <w:lang w:val="en-US"/>
+        </w:rPr>
+        <w:t xml:space="preserve"> = 0; </w:t>
+      </w:r>
+      <w:proofErr w:type="spellStart"/>
+      <w:r>
+        <w:rPr>
+          <w:rFonts w:ascii="Consolas" w:hAnsi="Consolas" w:cs="Consolas"/>
+          <w:sz w:val="18"/>
+          <w:szCs w:val="18"/>
+          <w:lang w:val="en-US"/>
+        </w:rPr>
+        <w:t>i_gl</w:t>
+      </w:r>
+      <w:proofErr w:type="spellEnd"/>
+      <w:r>
+        <w:rPr>
+          <w:rFonts w:ascii="Consolas" w:hAnsi="Consolas" w:cs="Consolas"/>
+          <w:sz w:val="18"/>
+          <w:szCs w:val="18"/>
+          <w:lang w:val="en-US"/>
+        </w:rPr>
+        <w:t xml:space="preserve"> &lt; Q1; ++</w:t>
+      </w:r>
+      <w:proofErr w:type="spellStart"/>
+      <w:r>
+        <w:rPr>
+          <w:rFonts w:ascii="Consolas" w:hAnsi="Consolas" w:cs="Consolas"/>
+          <w:sz w:val="18"/>
+          <w:szCs w:val="18"/>
+          <w:lang w:val="en-US"/>
+        </w:rPr>
+        <w:t>i_gl</w:t>
+      </w:r>
+      <w:proofErr w:type="spellEnd"/>
+      <w:r>
+        <w:rPr>
+          <w:rFonts w:ascii="Consolas" w:hAnsi="Consolas" w:cs="Consolas"/>
+          <w:sz w:val="18"/>
+          <w:szCs w:val="18"/>
+          <w:lang w:val="en-US"/>
+        </w:rPr>
+        <w:t>) {</w:t>
+      </w:r>
+    </w:p>
+    <w:p>
+      <w:pPr>
+        <w:autoSpaceDE w:val="0"/>
+        <w:autoSpaceDN w:val="0"/>
+        <w:adjustRightInd w:val="0"/>
+        <w:spacing w:after="0" w:line="240" w:lineRule="auto"/>
+        <w:ind w:left="708"/>
+        <w:rPr>
+          <w:rFonts w:ascii="Consolas" w:hAnsi="Consolas" w:cs="Consolas"/>
+          <w:sz w:val="18"/>
+          <w:szCs w:val="18"/>
+          <w:lang w:val="en-US"/>
+        </w:rPr>
+      </w:pPr>
+      <w:r>
+        <w:rPr>
+          <w:rFonts w:ascii="Consolas" w:hAnsi="Consolas" w:cs="Consolas"/>
+          <w:sz w:val="18"/>
+          <w:szCs w:val="18"/>
+          <w:lang w:val="en-US"/>
+        </w:rPr>
+        <w:t xml:space="preserve">        </w:t>
+      </w:r>
+      <w:proofErr w:type="gramStart"/>
+      <w:r>
+        <w:rPr>
+          <w:rFonts w:ascii="Consolas" w:hAnsi="Consolas" w:cs="Consolas"/>
+          <w:color w:val="0000FF"/>
+          <w:sz w:val="18"/>
+          <w:szCs w:val="18"/>
+          <w:lang w:val="en-US"/>
+        </w:rPr>
+        <w:t>for</w:t>
+      </w:r>
+      <w:proofErr w:type="gramEnd"/>
+      <w:r>
+        <w:rPr>
+          <w:rFonts w:ascii="Consolas" w:hAnsi="Consolas" w:cs="Consolas"/>
+          <w:sz w:val="18"/>
+          <w:szCs w:val="18"/>
+          <w:lang w:val="en-US"/>
+        </w:rPr>
+        <w:t xml:space="preserve"> (</w:t>
+      </w:r>
+      <w:proofErr w:type="spellStart"/>
+      <w:r>
+        <w:rPr>
+          <w:rFonts w:ascii="Consolas" w:hAnsi="Consolas" w:cs="Consolas"/>
+          <w:color w:val="0000FF"/>
+          <w:sz w:val="18"/>
+          <w:szCs w:val="18"/>
+          <w:lang w:val="en-US"/>
+        </w:rPr>
+        <w:t>int</w:t>
+      </w:r>
+      <w:proofErr w:type="spellEnd"/>
+      <w:r>
+        <w:rPr>
+          <w:rFonts w:ascii="Consolas" w:hAnsi="Consolas" w:cs="Consolas"/>
+          <w:sz w:val="18"/>
+          <w:szCs w:val="18"/>
+          <w:lang w:val="en-US"/>
+        </w:rPr>
+        <w:t xml:space="preserve"> </w:t>
+      </w:r>
+      <w:proofErr w:type="spellStart"/>
+      <w:r>
+        <w:rPr>
+          <w:rFonts w:ascii="Consolas" w:hAnsi="Consolas" w:cs="Consolas"/>
+          <w:sz w:val="18"/>
+          <w:szCs w:val="18"/>
+          <w:lang w:val="en-US"/>
+        </w:rPr>
+        <w:t>j_gl</w:t>
+      </w:r>
+      <w:proofErr w:type="spellEnd"/>
+      <w:r>
+        <w:rPr>
+          <w:rFonts w:ascii="Consolas" w:hAnsi="Consolas" w:cs="Consolas"/>
+          <w:sz w:val="18"/>
+          <w:szCs w:val="18"/>
+          <w:lang w:val="en-US"/>
+        </w:rPr>
+        <w:t xml:space="preserve"> = 0; </w:t>
+      </w:r>
+      <w:proofErr w:type="spellStart"/>
+      <w:r>
+        <w:rPr>
+          <w:rFonts w:ascii="Consolas" w:hAnsi="Consolas" w:cs="Consolas"/>
+          <w:sz w:val="18"/>
+          <w:szCs w:val="18"/>
+          <w:lang w:val="en-US"/>
+        </w:rPr>
+        <w:t>j_gl</w:t>
+      </w:r>
+      <w:proofErr w:type="spellEnd"/>
+      <w:r>
+        <w:rPr>
+          <w:rFonts w:ascii="Consolas" w:hAnsi="Consolas" w:cs="Consolas"/>
+          <w:sz w:val="18"/>
+          <w:szCs w:val="18"/>
+          <w:lang w:val="en-US"/>
+        </w:rPr>
+        <w:t xml:space="preserve"> &lt; Q2; ++</w:t>
+      </w:r>
+      <w:proofErr w:type="spellStart"/>
+      <w:r>
+        <w:rPr>
+          <w:rFonts w:ascii="Consolas" w:hAnsi="Consolas" w:cs="Consolas"/>
+          <w:sz w:val="18"/>
+          <w:szCs w:val="18"/>
+          <w:lang w:val="en-US"/>
+        </w:rPr>
+        <w:t>j_gl</w:t>
+      </w:r>
+      <w:proofErr w:type="spellEnd"/>
+      <w:r>
+        <w:rPr>
+          <w:rFonts w:ascii="Consolas" w:hAnsi="Consolas" w:cs="Consolas"/>
+          <w:sz w:val="18"/>
+          <w:szCs w:val="18"/>
+          <w:lang w:val="en-US"/>
+        </w:rPr>
+        <w:t>) {</w:t>
+      </w:r>
+    </w:p>
+    <w:p>
+      <w:pPr>
+        <w:autoSpaceDE w:val="0"/>
+        <w:autoSpaceDN w:val="0"/>
+        <w:adjustRightInd w:val="0"/>
+        <w:spacing w:after="0" w:line="240" w:lineRule="auto"/>
+        <w:ind w:left="708"/>
+        <w:rPr>
+          <w:rFonts w:ascii="Consolas" w:hAnsi="Consolas" w:cs="Consolas"/>
+          <w:sz w:val="18"/>
+          <w:szCs w:val="18"/>
+          <w:lang w:val="en-US"/>
+        </w:rPr>
+      </w:pPr>
+      <w:r>
+        <w:rPr>
+          <w:rFonts w:ascii="Consolas" w:hAnsi="Consolas" w:cs="Consolas"/>
+          <w:sz w:val="18"/>
+          <w:szCs w:val="18"/>
+          <w:lang w:val="en-US"/>
+        </w:rPr>
+        <w:tab/>
+      </w:r>
+      <w:r>
+        <w:rPr>
+          <w:rFonts w:ascii="Consolas" w:hAnsi="Consolas" w:cs="Consolas"/>
+          <w:sz w:val="18"/>
+          <w:szCs w:val="18"/>
+          <w:lang w:val="en-US"/>
+        </w:rPr>
+        <w:tab/>
+      </w:r>
+      <w:proofErr w:type="gramStart"/>
+      <w:r>
+        <w:rPr>
+          <w:rFonts w:ascii="Consolas" w:hAnsi="Consolas" w:cs="Consolas"/>
+          <w:sz w:val="18"/>
+          <w:szCs w:val="18"/>
+          <w:lang w:val="en-US"/>
+        </w:rPr>
+        <w:t>tile(</w:t>
+      </w:r>
+      <w:proofErr w:type="gramEnd"/>
+      <w:r>
+        <w:rPr>
+          <w:rFonts w:ascii="Consolas" w:hAnsi="Consolas" w:cs="Consolas"/>
+          <w:sz w:val="18"/>
+          <w:szCs w:val="18"/>
+          <w:lang w:val="en-US"/>
+        </w:rPr>
+        <w:t xml:space="preserve">k, </w:t>
+      </w:r>
+      <w:proofErr w:type="spellStart"/>
+      <w:r>
+        <w:rPr>
+          <w:rFonts w:ascii="Consolas" w:hAnsi="Consolas" w:cs="Consolas"/>
+          <w:sz w:val="18"/>
+          <w:szCs w:val="18"/>
+          <w:lang w:val="en-US"/>
+        </w:rPr>
+        <w:t>i_gl</w:t>
+      </w:r>
+      <w:proofErr w:type="spellEnd"/>
+      <w:r>
+        <w:rPr>
+          <w:rFonts w:ascii="Consolas" w:hAnsi="Consolas" w:cs="Consolas"/>
+          <w:sz w:val="18"/>
+          <w:szCs w:val="18"/>
+          <w:lang w:val="en-US"/>
+        </w:rPr>
+        <w:t xml:space="preserve">, </w:t>
+      </w:r>
+      <w:proofErr w:type="spellStart"/>
+      <w:r>
+        <w:rPr>
+          <w:rFonts w:ascii="Consolas" w:hAnsi="Consolas" w:cs="Consolas"/>
+          <w:sz w:val="18"/>
+          <w:szCs w:val="18"/>
+          <w:lang w:val="en-US"/>
+        </w:rPr>
+        <w:t>j_gl</w:t>
+      </w:r>
+      <w:proofErr w:type="spellEnd"/>
+      <w:r>
+        <w:rPr>
+          <w:rFonts w:ascii="Consolas" w:hAnsi="Consolas" w:cs="Consolas"/>
+          <w:sz w:val="18"/>
+          <w:szCs w:val="18"/>
+          <w:lang w:val="en-US"/>
+        </w:rPr>
+        <w:t xml:space="preserve">, r1, r2, a, N);  </w:t>
+      </w:r>
+    </w:p>
+    <w:p>
+      <w:pPr>
+        <w:autoSpaceDE w:val="0"/>
+        <w:autoSpaceDN w:val="0"/>
+        <w:adjustRightInd w:val="0"/>
+        <w:spacing w:after="0" w:line="240" w:lineRule="auto"/>
+        <w:ind w:left="708"/>
+        <w:rPr>
+          <w:rFonts w:ascii="Consolas" w:hAnsi="Consolas" w:cs="Consolas"/>
+          <w:sz w:val="18"/>
+          <w:szCs w:val="18"/>
+        </w:rPr>
+      </w:pPr>
+      <w:r>
+        <w:rPr>
+          <w:rFonts w:ascii="Consolas" w:hAnsi="Consolas" w:cs="Consolas"/>
+          <w:sz w:val="18"/>
+          <w:szCs w:val="18"/>
+          <w:lang w:val="en-US"/>
+        </w:rPr>
+        <w:tab/>
+      </w:r>
+      <w:r>
+        <w:rPr>
+          <w:rFonts w:ascii="Consolas" w:hAnsi="Consolas" w:cs="Consolas"/>
+          <w:sz w:val="18"/>
+          <w:szCs w:val="18"/>
         </w:rPr>
         <w:t>}</w:t>
+      </w:r>
+    </w:p>
+    <w:p>
+      <w:pPr>
+        <w:autoSpaceDE w:val="0"/>
+        <w:autoSpaceDN w:val="0"/>
+        <w:adjustRightInd w:val="0"/>
+        <w:spacing w:after="0" w:line="240" w:lineRule="auto"/>
+        <w:ind w:left="708"/>
+        <w:rPr>
+          <w:rFonts w:ascii="Consolas" w:hAnsi="Consolas" w:cs="Consolas"/>
+          <w:sz w:val="18"/>
+          <w:szCs w:val="18"/>
+        </w:rPr>
+      </w:pPr>
+      <w:r>
+        <w:rPr>
+          <w:rFonts w:ascii="Consolas" w:hAnsi="Consolas" w:cs="Consolas"/>
+          <w:sz w:val="18"/>
+          <w:szCs w:val="18"/>
+        </w:rPr>
+        <w:t xml:space="preserve">    </w:t>
+      </w:r>
+      <w:r>
+        <w:rPr>
+          <w:rFonts w:ascii="Consolas" w:hAnsi="Consolas" w:cs="Consolas"/>
+          <w:sz w:val="18"/>
+          <w:szCs w:val="18"/>
+        </w:rPr>
+        <w:t>}</w:t>
+      </w:r>
+    </w:p>
+    <w:p>
+      <w:pPr>
+        <w:autoSpaceDE w:val="0"/>
+        <w:autoSpaceDN w:val="0"/>
+        <w:adjustRightInd w:val="0"/>
+        <w:spacing w:after="0" w:line="240" w:lineRule="auto"/>
+        <w:ind w:left="708"/>
+        <w:rPr>
+          <w:rFonts w:ascii="Consolas" w:hAnsi="Consolas" w:cs="Consolas"/>
+          <w:sz w:val="18"/>
+          <w:szCs w:val="18"/>
+        </w:rPr>
+      </w:pPr>
+      <w:r>
+        <w:rPr>
+          <w:rFonts w:ascii="Consolas" w:hAnsi="Consolas" w:cs="Consolas"/>
+          <w:sz w:val="18"/>
+          <w:szCs w:val="18"/>
+        </w:rPr>
+        <w:t>}</w:t>
+      </w:r>
+    </w:p>
+    <w:p/>
+    <w:p>
+      <w:pPr>
+        <w:pStyle w:val="Heading2"/>
+        <w:numPr>
+          <w:ilvl w:val="1"/>
+          <w:numId w:val="3"/>
+        </w:numPr>
+      </w:pPr>
+      <w:r>
+        <w:t>Скошенный параллелизм</w:t>
+      </w:r>
+    </w:p>
+    <w:p>
+      <w:pPr>
+        <w:rPr>
+          <w:rFonts w:eastAsiaTheme="minorEastAsia"/>
+          <w:iCs/>
+          <w:szCs w:val="28"/>
+        </w:rPr>
+      </w:pPr>
+      <w:r>
+        <w:t xml:space="preserve">Применив аффинное преобразование </w:t>
+      </w:r>
+      <m:oMath>
+        <m:r>
+          <w:rPr>
+            <w:rFonts w:ascii="Cambria Math" w:hAnsi="Cambria Math"/>
+            <w:sz w:val="28"/>
+            <w:szCs w:val="28"/>
+            <w:lang w:val="pt-BR"/>
+          </w:rPr>
+          <m:t>t</m:t>
+        </m:r>
+        <m:r>
+          <w:rPr>
+            <w:rFonts w:ascii="Cambria Math" w:eastAsia="Calibri" w:hAnsi="Cambria Math"/>
+            <w:sz w:val="28"/>
+            <w:szCs w:val="28"/>
+            <w:lang w:val="pl-PL"/>
+          </w:rPr>
+          <m:t>=</m:t>
+        </m:r>
+        <m:sSub>
+          <m:sSubPr>
+            <m:ctrlPr>
+              <w:rPr>
+                <w:rFonts w:ascii="Cambria Math" w:hAnsi="Cambria Math"/>
+                <w:i/>
+                <w:sz w:val="28"/>
+                <w:szCs w:val="28"/>
+                <w:lang w:val="pt-BR"/>
+              </w:rPr>
+            </m:ctrlPr>
+          </m:sSubPr>
+          <m:e>
+            <m:r>
+              <w:rPr>
+                <w:rFonts w:ascii="Cambria Math" w:hAnsi="Cambria Math"/>
+                <w:sz w:val="28"/>
+                <w:szCs w:val="28"/>
+                <w:lang w:val="pt-BR"/>
+              </w:rPr>
+              <m:t>i</m:t>
+            </m:r>
+          </m:e>
+          <m:sub>
+            <m:r>
+              <w:rPr>
+                <w:rFonts w:ascii="Cambria Math" w:hAnsi="Cambria Math"/>
+                <w:sz w:val="28"/>
+                <w:szCs w:val="28"/>
+                <w:vertAlign w:val="superscript"/>
+                <w:lang w:val="pl-PL"/>
+              </w:rPr>
+              <m:t>gl</m:t>
+            </m:r>
+          </m:sub>
+        </m:sSub>
+        <m:r>
+          <w:rPr>
+            <w:rFonts w:ascii="Cambria Math" w:eastAsia="Calibri" w:hAnsi="Cambria Math"/>
+            <w:sz w:val="28"/>
+            <w:szCs w:val="28"/>
+            <w:lang w:val="pl-PL"/>
+          </w:rPr>
+          <m:t>+</m:t>
+        </m:r>
+        <m:sSub>
+          <m:sSubPr>
+            <m:ctrlPr>
+              <w:rPr>
+                <w:rFonts w:ascii="Cambria Math" w:eastAsia="Calibri" w:hAnsi="Cambria Math"/>
+                <w:i/>
+                <w:iCs/>
+                <w:sz w:val="28"/>
+                <w:szCs w:val="28"/>
+                <w:lang w:val="pl-PL"/>
+              </w:rPr>
+            </m:ctrlPr>
+          </m:sSubPr>
+          <m:e>
+            <m:r>
+              <w:rPr>
+                <w:rFonts w:ascii="Cambria Math" w:eastAsia="Calibri" w:hAnsi="Cambria Math"/>
+                <w:sz w:val="28"/>
+                <w:szCs w:val="28"/>
+                <w:lang w:val="pl-PL"/>
+              </w:rPr>
+              <m:t>j</m:t>
+            </m:r>
+          </m:e>
+          <m:sub>
+            <m:r>
+              <w:rPr>
+                <w:rFonts w:ascii="Cambria Math" w:hAnsi="Cambria Math"/>
+                <w:sz w:val="28"/>
+                <w:szCs w:val="28"/>
+                <w:vertAlign w:val="superscript"/>
+                <w:lang w:val="pl-PL"/>
+              </w:rPr>
+              <m:t>gl</m:t>
+            </m:r>
+          </m:sub>
+        </m:sSub>
+        <m:r>
+          <m:rPr>
+            <m:sty m:val="p"/>
+          </m:rPr>
+          <w:rPr>
+            <w:rFonts w:ascii="Cambria Math" w:hAnsi="Cambria Math"/>
+            <w:sz w:val="28"/>
+            <w:szCs w:val="28"/>
+            <w:lang w:val="pl-PL"/>
+          </w:rPr>
+          <m:t xml:space="preserve">, </m:t>
+        </m:r>
+        <m:sSub>
+          <m:sSubPr>
+            <m:ctrlPr>
+              <w:rPr>
+                <w:rFonts w:ascii="Cambria Math" w:eastAsia="Calibri" w:hAnsi="Cambria Math"/>
+                <w:i/>
+                <w:iCs/>
+                <w:sz w:val="28"/>
+                <w:szCs w:val="28"/>
+                <w:lang w:val="pl-PL"/>
+              </w:rPr>
+            </m:ctrlPr>
+          </m:sSubPr>
+          <m:e>
+            <m:r>
+              <w:rPr>
+                <w:rFonts w:ascii="Cambria Math" w:eastAsia="Calibri" w:hAnsi="Cambria Math"/>
+                <w:sz w:val="28"/>
+                <w:szCs w:val="28"/>
+                <w:lang w:val="pl-PL"/>
+              </w:rPr>
+              <m:t>j</m:t>
+            </m:r>
+            <m:ctrlPr>
+              <w:rPr>
+                <w:rFonts w:ascii="Cambria Math" w:hAnsi="Cambria Math"/>
+                <w:sz w:val="28"/>
+                <w:szCs w:val="28"/>
+                <w:lang w:val="pl-PL"/>
+              </w:rPr>
+            </m:ctrlPr>
+          </m:e>
+          <m:sub>
+            <m:r>
+              <w:rPr>
+                <w:rFonts w:ascii="Cambria Math" w:hAnsi="Cambria Math"/>
+                <w:sz w:val="28"/>
+                <w:szCs w:val="28"/>
+                <w:vertAlign w:val="superscript"/>
+                <w:lang w:val="pl-PL"/>
+              </w:rPr>
+              <m:t>gl</m:t>
+            </m:r>
+          </m:sub>
+        </m:sSub>
+        <m:r>
+          <w:rPr>
+            <w:rFonts w:ascii="Cambria Math" w:eastAsia="Calibri" w:hAnsi="Cambria Math"/>
+            <w:sz w:val="28"/>
+            <w:szCs w:val="28"/>
+            <w:lang w:val="pl-PL"/>
+          </w:rPr>
+          <m:t>'</m:t>
+        </m:r>
+        <m:r>
+          <w:rPr>
+            <w:rFonts w:ascii="Cambria Math" w:eastAsia="Calibri" w:hAnsi="Cambria Math"/>
+            <w:sz w:val="28"/>
+            <w:szCs w:val="28"/>
+            <w:lang w:val="pl-PL"/>
+          </w:rPr>
+          <m:t>=</m:t>
+        </m:r>
+        <m:sSub>
+          <m:sSubPr>
+            <m:ctrlPr>
+              <w:rPr>
+                <w:rFonts w:ascii="Cambria Math" w:eastAsia="Calibri" w:hAnsi="Cambria Math"/>
+                <w:i/>
+                <w:iCs/>
+                <w:sz w:val="28"/>
+                <w:szCs w:val="28"/>
+                <w:lang w:val="pl-PL"/>
+              </w:rPr>
+            </m:ctrlPr>
+          </m:sSubPr>
+          <m:e>
+            <m:r>
+              <w:rPr>
+                <w:rFonts w:ascii="Cambria Math" w:eastAsia="Calibri" w:hAnsi="Cambria Math"/>
+                <w:sz w:val="28"/>
+                <w:szCs w:val="28"/>
+                <w:lang w:val="pl-PL"/>
+              </w:rPr>
+              <m:t>j</m:t>
+            </m:r>
+            <m:ctrlPr>
+              <w:rPr>
+                <w:rFonts w:ascii="Cambria Math" w:eastAsia="Calibri" w:hAnsi="Cambria Math"/>
+                <w:i/>
+                <w:sz w:val="28"/>
+                <w:szCs w:val="28"/>
+                <w:lang w:val="pl-PL"/>
+              </w:rPr>
+            </m:ctrlPr>
+          </m:e>
+          <m:sub>
+            <m:r>
+              <w:rPr>
+                <w:rFonts w:ascii="Cambria Math" w:hAnsi="Cambria Math"/>
+                <w:sz w:val="28"/>
+                <w:szCs w:val="28"/>
+                <w:vertAlign w:val="superscript"/>
+                <w:lang w:val="pl-PL"/>
+              </w:rPr>
+              <m:t>gl</m:t>
+            </m:r>
+          </m:sub>
+        </m:sSub>
+      </m:oMath>
+      <w:r>
+        <w:rPr>
+          <w:rFonts w:eastAsiaTheme="minorEastAsia"/>
+          <w:iCs/>
+          <w:sz w:val="28"/>
+          <w:szCs w:val="28"/>
+        </w:rPr>
+        <w:t xml:space="preserve">  </w:t>
+      </w:r>
+      <w:r>
+        <w:rPr>
+          <w:rFonts w:eastAsiaTheme="minorEastAsia"/>
+          <w:iCs/>
+          <w:szCs w:val="28"/>
+        </w:rPr>
+        <w:t>можно получить следующий алгоритм:</w:t>
+      </w:r>
+    </w:p>
+    <w:p>
+      <w:pPr>
+        <w:autoSpaceDE w:val="0"/>
+        <w:autoSpaceDN w:val="0"/>
+        <w:adjustRightInd w:val="0"/>
+        <w:spacing w:after="0" w:line="240" w:lineRule="auto"/>
+        <w:ind w:left="708"/>
+        <w:rPr>
+          <w:rFonts w:ascii="Consolas" w:hAnsi="Consolas" w:cs="Consolas"/>
+          <w:sz w:val="18"/>
+          <w:szCs w:val="18"/>
+          <w:lang w:val="en-US"/>
+        </w:rPr>
+      </w:pPr>
+      <w:proofErr w:type="gramStart"/>
+      <w:r>
+        <w:rPr>
+          <w:rFonts w:ascii="Consolas" w:hAnsi="Consolas" w:cs="Consolas"/>
+          <w:color w:val="0000FF"/>
+          <w:sz w:val="18"/>
+          <w:szCs w:val="18"/>
+          <w:lang w:val="en-US"/>
+        </w:rPr>
+        <w:t>for</w:t>
+      </w:r>
+      <w:proofErr w:type="gramEnd"/>
+      <w:r>
+        <w:rPr>
+          <w:rFonts w:ascii="Consolas" w:hAnsi="Consolas" w:cs="Consolas"/>
+          <w:sz w:val="18"/>
+          <w:szCs w:val="18"/>
+          <w:lang w:val="en-US"/>
+        </w:rPr>
+        <w:t xml:space="preserve"> (</w:t>
+      </w:r>
+      <w:proofErr w:type="spellStart"/>
+      <w:r>
+        <w:rPr>
+          <w:rFonts w:ascii="Consolas" w:hAnsi="Consolas" w:cs="Consolas"/>
+          <w:color w:val="0000FF"/>
+          <w:sz w:val="18"/>
+          <w:szCs w:val="18"/>
+          <w:lang w:val="en-US"/>
+        </w:rPr>
+        <w:t>int</w:t>
+      </w:r>
+      <w:proofErr w:type="spellEnd"/>
+      <w:r>
+        <w:rPr>
+          <w:rFonts w:ascii="Consolas" w:hAnsi="Consolas" w:cs="Consolas"/>
+          <w:sz w:val="18"/>
+          <w:szCs w:val="18"/>
+          <w:lang w:val="en-US"/>
+        </w:rPr>
+        <w:t xml:space="preserve"> k = 0; k &lt; N - 1; ++k) {</w:t>
+      </w:r>
+    </w:p>
+    <w:p>
+      <w:pPr>
+        <w:autoSpaceDE w:val="0"/>
+        <w:autoSpaceDN w:val="0"/>
+        <w:adjustRightInd w:val="0"/>
+        <w:spacing w:after="0" w:line="240" w:lineRule="auto"/>
+        <w:ind w:left="708" w:firstLine="708"/>
+        <w:rPr>
+          <w:rFonts w:ascii="Consolas" w:hAnsi="Consolas" w:cs="Consolas"/>
+          <w:sz w:val="18"/>
+          <w:szCs w:val="18"/>
+          <w:lang w:val="en-US"/>
+        </w:rPr>
+      </w:pPr>
+      <w:proofErr w:type="gramStart"/>
+      <w:r>
+        <w:rPr>
+          <w:rFonts w:ascii="Consolas" w:hAnsi="Consolas" w:cs="Consolas"/>
+          <w:color w:val="0000FF"/>
+          <w:sz w:val="18"/>
+          <w:szCs w:val="18"/>
+          <w:lang w:val="en-US"/>
+        </w:rPr>
+        <w:t>for</w:t>
+      </w:r>
+      <w:proofErr w:type="gramEnd"/>
+      <w:r>
+        <w:rPr>
+          <w:rFonts w:ascii="Consolas" w:hAnsi="Consolas" w:cs="Consolas"/>
+          <w:sz w:val="18"/>
+          <w:szCs w:val="18"/>
+          <w:lang w:val="en-US"/>
+        </w:rPr>
+        <w:t xml:space="preserve"> (</w:t>
+      </w:r>
+      <w:proofErr w:type="spellStart"/>
+      <w:r>
+        <w:rPr>
+          <w:rFonts w:ascii="Consolas" w:hAnsi="Consolas" w:cs="Consolas"/>
+          <w:color w:val="0000FF"/>
+          <w:sz w:val="18"/>
+          <w:szCs w:val="18"/>
+          <w:lang w:val="en-US"/>
+        </w:rPr>
+        <w:t>int</w:t>
+      </w:r>
+      <w:proofErr w:type="spellEnd"/>
+      <w:r>
+        <w:rPr>
+          <w:rFonts w:ascii="Consolas" w:hAnsi="Consolas" w:cs="Consolas"/>
+          <w:sz w:val="18"/>
+          <w:szCs w:val="18"/>
+          <w:lang w:val="en-US"/>
+        </w:rPr>
+        <w:t xml:space="preserve"> t = 0; t &lt; Q1 + Q2 - 1; ++t) {</w:t>
+      </w:r>
+    </w:p>
+    <w:p>
+      <w:pPr>
+        <w:autoSpaceDE w:val="0"/>
+        <w:autoSpaceDN w:val="0"/>
+        <w:adjustRightInd w:val="0"/>
+        <w:spacing w:after="0" w:line="240" w:lineRule="auto"/>
+        <w:ind w:left="708"/>
+        <w:rPr>
+          <w:rFonts w:ascii="Consolas" w:hAnsi="Consolas" w:cs="Consolas"/>
+          <w:sz w:val="18"/>
+          <w:szCs w:val="18"/>
+          <w:lang w:val="en-US"/>
+        </w:rPr>
+      </w:pPr>
+      <w:r>
+        <w:rPr>
+          <w:rFonts w:ascii="Consolas" w:hAnsi="Consolas" w:cs="Consolas"/>
+          <w:color w:val="0000FF"/>
+          <w:sz w:val="18"/>
+          <w:szCs w:val="18"/>
+          <w:lang w:val="en-US"/>
+        </w:rPr>
+        <w:t>#pragma</w:t>
+      </w:r>
+      <w:r>
+        <w:rPr>
+          <w:rFonts w:ascii="Consolas" w:hAnsi="Consolas" w:cs="Consolas"/>
+          <w:sz w:val="18"/>
+          <w:szCs w:val="18"/>
+          <w:lang w:val="en-US"/>
+        </w:rPr>
+        <w:t xml:space="preserve"> </w:t>
+      </w:r>
+      <w:proofErr w:type="spellStart"/>
+      <w:r>
+        <w:rPr>
+          <w:rFonts w:ascii="Consolas" w:hAnsi="Consolas" w:cs="Consolas"/>
+          <w:sz w:val="18"/>
+          <w:szCs w:val="18"/>
+          <w:lang w:val="en-US"/>
+        </w:rPr>
+        <w:t>omp</w:t>
+      </w:r>
+      <w:proofErr w:type="spellEnd"/>
+      <w:r>
+        <w:rPr>
+          <w:rFonts w:ascii="Consolas" w:hAnsi="Consolas" w:cs="Consolas"/>
+          <w:sz w:val="18"/>
+          <w:szCs w:val="18"/>
+          <w:lang w:val="en-US"/>
+        </w:rPr>
+        <w:t xml:space="preserve"> parallel </w:t>
+      </w:r>
+      <w:r>
+        <w:rPr>
+          <w:rFonts w:ascii="Consolas" w:hAnsi="Consolas" w:cs="Consolas"/>
+          <w:color w:val="0000FF"/>
+          <w:sz w:val="18"/>
+          <w:szCs w:val="18"/>
+          <w:lang w:val="en-US"/>
+        </w:rPr>
+        <w:t>for</w:t>
+      </w:r>
+    </w:p>
+    <w:p>
+      <w:pPr>
+        <w:autoSpaceDE w:val="0"/>
+        <w:autoSpaceDN w:val="0"/>
+        <w:adjustRightInd w:val="0"/>
+        <w:spacing w:after="0" w:line="240" w:lineRule="auto"/>
+        <w:ind w:left="708"/>
+        <w:rPr>
+          <w:rFonts w:ascii="Consolas" w:hAnsi="Consolas" w:cs="Consolas"/>
+          <w:sz w:val="18"/>
+          <w:szCs w:val="18"/>
+          <w:lang w:val="en-US"/>
+        </w:rPr>
+      </w:pPr>
+      <w:r>
+        <w:rPr>
+          <w:rFonts w:ascii="Consolas" w:hAnsi="Consolas" w:cs="Consolas"/>
+          <w:sz w:val="18"/>
+          <w:szCs w:val="18"/>
+          <w:lang w:val="en-US"/>
+        </w:rPr>
+        <w:tab/>
+      </w:r>
+      <w:r>
+        <w:rPr>
+          <w:rFonts w:ascii="Consolas" w:hAnsi="Consolas" w:cs="Consolas"/>
+          <w:sz w:val="18"/>
+          <w:szCs w:val="18"/>
+        </w:rPr>
+        <w:tab/>
+      </w:r>
+      <w:proofErr w:type="gramStart"/>
+      <w:r>
+        <w:rPr>
+          <w:rFonts w:ascii="Consolas" w:hAnsi="Consolas" w:cs="Consolas"/>
+          <w:color w:val="0000FF"/>
+          <w:sz w:val="18"/>
+          <w:szCs w:val="18"/>
+          <w:lang w:val="en-US"/>
+        </w:rPr>
+        <w:t>for</w:t>
+      </w:r>
+      <w:proofErr w:type="gramEnd"/>
+      <w:r>
+        <w:rPr>
+          <w:rFonts w:ascii="Consolas" w:hAnsi="Consolas" w:cs="Consolas"/>
+          <w:sz w:val="18"/>
+          <w:szCs w:val="18"/>
+          <w:lang w:val="en-US"/>
+        </w:rPr>
+        <w:t xml:space="preserve"> (</w:t>
+      </w:r>
+      <w:proofErr w:type="spellStart"/>
+      <w:r>
+        <w:rPr>
+          <w:rFonts w:ascii="Consolas" w:hAnsi="Consolas" w:cs="Consolas"/>
+          <w:color w:val="0000FF"/>
+          <w:sz w:val="18"/>
+          <w:szCs w:val="18"/>
+          <w:lang w:val="en-US"/>
+        </w:rPr>
+        <w:t>int</w:t>
+      </w:r>
+      <w:proofErr w:type="spellEnd"/>
+      <w:r>
+        <w:rPr>
+          <w:rFonts w:ascii="Consolas" w:hAnsi="Consolas" w:cs="Consolas"/>
+          <w:sz w:val="18"/>
+          <w:szCs w:val="18"/>
+          <w:lang w:val="en-US"/>
+        </w:rPr>
+        <w:t xml:space="preserve"> </w:t>
+      </w:r>
+      <w:proofErr w:type="spellStart"/>
+      <w:r>
+        <w:rPr>
+          <w:rFonts w:ascii="Consolas" w:hAnsi="Consolas" w:cs="Consolas"/>
+          <w:sz w:val="18"/>
+          <w:szCs w:val="18"/>
+          <w:lang w:val="en-US"/>
+        </w:rPr>
+        <w:t>j_gl</w:t>
+      </w:r>
+      <w:proofErr w:type="spellEnd"/>
+      <w:r>
+        <w:rPr>
+          <w:rFonts w:ascii="Consolas" w:hAnsi="Consolas" w:cs="Consolas"/>
+          <w:sz w:val="18"/>
+          <w:szCs w:val="18"/>
+          <w:lang w:val="en-US"/>
+        </w:rPr>
+        <w:t xml:space="preserve"> = 0; </w:t>
+      </w:r>
+      <w:proofErr w:type="spellStart"/>
+      <w:r>
+        <w:rPr>
+          <w:rFonts w:ascii="Consolas" w:hAnsi="Consolas" w:cs="Consolas"/>
+          <w:sz w:val="18"/>
+          <w:szCs w:val="18"/>
+          <w:lang w:val="en-US"/>
+        </w:rPr>
+        <w:t>j_gl</w:t>
+      </w:r>
+      <w:proofErr w:type="spellEnd"/>
+      <w:r>
+        <w:rPr>
+          <w:rFonts w:ascii="Consolas" w:hAnsi="Consolas" w:cs="Consolas"/>
+          <w:sz w:val="18"/>
+          <w:szCs w:val="18"/>
+          <w:lang w:val="en-US"/>
+        </w:rPr>
+        <w:t xml:space="preserve"> &lt; Q2; ++</w:t>
+      </w:r>
+      <w:proofErr w:type="spellStart"/>
+      <w:r>
+        <w:rPr>
+          <w:rFonts w:ascii="Consolas" w:hAnsi="Consolas" w:cs="Consolas"/>
+          <w:sz w:val="18"/>
+          <w:szCs w:val="18"/>
+          <w:lang w:val="en-US"/>
+        </w:rPr>
+        <w:t>j_gl</w:t>
+      </w:r>
+      <w:proofErr w:type="spellEnd"/>
+      <w:r>
+        <w:rPr>
+          <w:rFonts w:ascii="Consolas" w:hAnsi="Consolas" w:cs="Consolas"/>
+          <w:sz w:val="18"/>
+          <w:szCs w:val="18"/>
+          <w:lang w:val="en-US"/>
+        </w:rPr>
+        <w:t>) {</w:t>
+      </w:r>
+    </w:p>
+    <w:p>
+      <w:pPr>
+        <w:autoSpaceDE w:val="0"/>
+        <w:autoSpaceDN w:val="0"/>
+        <w:adjustRightInd w:val="0"/>
+        <w:spacing w:after="0" w:line="240" w:lineRule="auto"/>
+        <w:ind w:left="708"/>
+        <w:rPr>
+          <w:rFonts w:ascii="Consolas" w:hAnsi="Consolas" w:cs="Consolas"/>
+          <w:sz w:val="18"/>
+          <w:szCs w:val="18"/>
+          <w:lang w:val="en-US"/>
+        </w:rPr>
+      </w:pPr>
+      <w:r>
+        <w:rPr>
+          <w:rFonts w:ascii="Consolas" w:hAnsi="Consolas" w:cs="Consolas"/>
+          <w:sz w:val="18"/>
+          <w:szCs w:val="18"/>
+          <w:lang w:val="en-US"/>
+        </w:rPr>
+        <w:tab/>
+      </w:r>
+      <w:r>
+        <w:rPr>
+          <w:rFonts w:ascii="Consolas" w:hAnsi="Consolas" w:cs="Consolas"/>
+          <w:sz w:val="18"/>
+          <w:szCs w:val="18"/>
+          <w:lang w:val="en-US"/>
+        </w:rPr>
+        <w:tab/>
+      </w:r>
+      <w:r>
+        <w:rPr>
+          <w:rFonts w:ascii="Consolas" w:hAnsi="Consolas" w:cs="Consolas"/>
+          <w:sz w:val="18"/>
+          <w:szCs w:val="18"/>
+        </w:rPr>
+        <w:tab/>
+      </w:r>
+      <w:proofErr w:type="spellStart"/>
+      <w:proofErr w:type="gramStart"/>
+      <w:r>
+        <w:rPr>
+          <w:rFonts w:ascii="Consolas" w:hAnsi="Consolas" w:cs="Consolas"/>
+          <w:color w:val="0000FF"/>
+          <w:sz w:val="18"/>
+          <w:szCs w:val="18"/>
+          <w:lang w:val="en-US"/>
+        </w:rPr>
+        <w:t>int</w:t>
+      </w:r>
+      <w:proofErr w:type="spellEnd"/>
+      <w:proofErr w:type="gramEnd"/>
+      <w:r>
+        <w:rPr>
+          <w:rFonts w:ascii="Consolas" w:hAnsi="Consolas" w:cs="Consolas"/>
+          <w:sz w:val="18"/>
+          <w:szCs w:val="18"/>
+          <w:lang w:val="en-US"/>
+        </w:rPr>
+        <w:t xml:space="preserve"> </w:t>
+      </w:r>
+      <w:proofErr w:type="spellStart"/>
+      <w:r>
+        <w:rPr>
+          <w:rFonts w:ascii="Consolas" w:hAnsi="Consolas" w:cs="Consolas"/>
+          <w:sz w:val="18"/>
+          <w:szCs w:val="18"/>
+          <w:lang w:val="en-US"/>
+        </w:rPr>
+        <w:t>i_gl</w:t>
+      </w:r>
+      <w:proofErr w:type="spellEnd"/>
+      <w:r>
+        <w:rPr>
+          <w:rFonts w:ascii="Consolas" w:hAnsi="Consolas" w:cs="Consolas"/>
+          <w:sz w:val="18"/>
+          <w:szCs w:val="18"/>
+          <w:lang w:val="en-US"/>
+        </w:rPr>
+        <w:t xml:space="preserve"> = t - </w:t>
+      </w:r>
+      <w:proofErr w:type="spellStart"/>
+      <w:r>
+        <w:rPr>
+          <w:rFonts w:ascii="Consolas" w:hAnsi="Consolas" w:cs="Consolas"/>
+          <w:sz w:val="18"/>
+          <w:szCs w:val="18"/>
+          <w:lang w:val="en-US"/>
+        </w:rPr>
+        <w:t>j_gl</w:t>
+      </w:r>
+      <w:proofErr w:type="spellEnd"/>
+      <w:r>
+        <w:rPr>
+          <w:rFonts w:ascii="Consolas" w:hAnsi="Consolas" w:cs="Consolas"/>
+          <w:sz w:val="18"/>
+          <w:szCs w:val="18"/>
+          <w:lang w:val="en-US"/>
+        </w:rPr>
+        <w:t>;</w:t>
+      </w:r>
+    </w:p>
+    <w:p>
+      <w:pPr>
+        <w:autoSpaceDE w:val="0"/>
+        <w:autoSpaceDN w:val="0"/>
+        <w:adjustRightInd w:val="0"/>
+        <w:spacing w:after="0" w:line="240" w:lineRule="auto"/>
+        <w:ind w:left="708"/>
+        <w:rPr>
+          <w:rFonts w:ascii="Consolas" w:hAnsi="Consolas" w:cs="Consolas"/>
+          <w:sz w:val="18"/>
+          <w:szCs w:val="18"/>
+          <w:lang w:val="en-US"/>
+        </w:rPr>
+      </w:pPr>
+      <w:r>
+        <w:rPr>
+          <w:rFonts w:ascii="Consolas" w:hAnsi="Consolas" w:cs="Consolas"/>
+          <w:sz w:val="18"/>
+          <w:szCs w:val="18"/>
+        </w:rPr>
+        <w:tab/>
+      </w:r>
+      <w:r>
+        <w:rPr>
+          <w:rFonts w:ascii="Consolas" w:hAnsi="Consolas" w:cs="Consolas"/>
+          <w:sz w:val="18"/>
+          <w:szCs w:val="18"/>
+          <w:lang w:val="en-US"/>
+        </w:rPr>
+        <w:tab/>
+      </w:r>
+      <w:r>
+        <w:rPr>
+          <w:rFonts w:ascii="Consolas" w:hAnsi="Consolas" w:cs="Consolas"/>
+          <w:sz w:val="18"/>
+          <w:szCs w:val="18"/>
+          <w:lang w:val="en-US"/>
+        </w:rPr>
+        <w:tab/>
+      </w:r>
+      <w:proofErr w:type="gramStart"/>
+      <w:r>
+        <w:rPr>
+          <w:rFonts w:ascii="Consolas" w:hAnsi="Consolas" w:cs="Consolas"/>
+          <w:sz w:val="18"/>
+          <w:szCs w:val="18"/>
+          <w:lang w:val="en-US"/>
+        </w:rPr>
+        <w:t>tile(</w:t>
+      </w:r>
+      <w:proofErr w:type="gramEnd"/>
+      <w:r>
+        <w:rPr>
+          <w:rFonts w:ascii="Consolas" w:hAnsi="Consolas" w:cs="Consolas"/>
+          <w:sz w:val="18"/>
+          <w:szCs w:val="18"/>
+          <w:lang w:val="en-US"/>
+        </w:rPr>
+        <w:t xml:space="preserve">k, </w:t>
+      </w:r>
+      <w:proofErr w:type="spellStart"/>
+      <w:r>
+        <w:rPr>
+          <w:rFonts w:ascii="Consolas" w:hAnsi="Consolas" w:cs="Consolas"/>
+          <w:sz w:val="18"/>
+          <w:szCs w:val="18"/>
+          <w:lang w:val="en-US"/>
+        </w:rPr>
+        <w:t>i_gl</w:t>
+      </w:r>
+      <w:proofErr w:type="spellEnd"/>
+      <w:r>
+        <w:rPr>
+          <w:rFonts w:ascii="Consolas" w:hAnsi="Consolas" w:cs="Consolas"/>
+          <w:sz w:val="18"/>
+          <w:szCs w:val="18"/>
+          <w:lang w:val="en-US"/>
+        </w:rPr>
+        <w:t xml:space="preserve">, </w:t>
+      </w:r>
+      <w:proofErr w:type="spellStart"/>
+      <w:r>
+        <w:rPr>
+          <w:rFonts w:ascii="Consolas" w:hAnsi="Consolas" w:cs="Consolas"/>
+          <w:sz w:val="18"/>
+          <w:szCs w:val="18"/>
+          <w:lang w:val="en-US"/>
+        </w:rPr>
+        <w:t>j_gl</w:t>
+      </w:r>
+      <w:proofErr w:type="spellEnd"/>
+      <w:r>
+        <w:rPr>
+          <w:rFonts w:ascii="Consolas" w:hAnsi="Consolas" w:cs="Consolas"/>
+          <w:sz w:val="18"/>
+          <w:szCs w:val="18"/>
+          <w:lang w:val="en-US"/>
+        </w:rPr>
+        <w:t xml:space="preserve">, r1, r2, a, N);  </w:t>
+      </w:r>
+    </w:p>
+    <w:p>
+      <w:pPr>
+        <w:autoSpaceDE w:val="0"/>
+        <w:autoSpaceDN w:val="0"/>
+        <w:adjustRightInd w:val="0"/>
+        <w:spacing w:after="0" w:line="240" w:lineRule="auto"/>
+        <w:ind w:left="708"/>
+        <w:rPr>
+          <w:rFonts w:ascii="Consolas" w:hAnsi="Consolas" w:cs="Consolas"/>
+          <w:sz w:val="18"/>
+          <w:szCs w:val="18"/>
+        </w:rPr>
+      </w:pPr>
+      <w:r>
+        <w:rPr>
+          <w:rFonts w:ascii="Consolas" w:hAnsi="Consolas" w:cs="Consolas"/>
+          <w:sz w:val="18"/>
+          <w:szCs w:val="18"/>
+          <w:lang w:val="en-US"/>
+        </w:rPr>
+        <w:tab/>
+      </w:r>
+      <w:r>
+        <w:rPr>
+          <w:rFonts w:ascii="Consolas" w:hAnsi="Consolas" w:cs="Consolas"/>
+          <w:sz w:val="18"/>
+          <w:szCs w:val="18"/>
+        </w:rPr>
+        <w:tab/>
+      </w:r>
+      <w:r>
+        <w:rPr>
+          <w:rFonts w:ascii="Consolas" w:hAnsi="Consolas" w:cs="Consolas"/>
+          <w:sz w:val="18"/>
+          <w:szCs w:val="18"/>
+        </w:rPr>
+        <w:t>}</w:t>
+      </w:r>
+    </w:p>
+    <w:p>
+      <w:pPr>
+        <w:autoSpaceDE w:val="0"/>
+        <w:autoSpaceDN w:val="0"/>
+        <w:adjustRightInd w:val="0"/>
+        <w:spacing w:after="0" w:line="240" w:lineRule="auto"/>
+        <w:ind w:left="708"/>
+        <w:rPr>
+          <w:rFonts w:ascii="Consolas" w:hAnsi="Consolas" w:cs="Consolas"/>
+          <w:sz w:val="18"/>
+          <w:szCs w:val="18"/>
+        </w:rPr>
+      </w:pPr>
+      <w:r>
+        <w:rPr>
+          <w:rFonts w:ascii="Consolas" w:hAnsi="Consolas" w:cs="Consolas"/>
+          <w:sz w:val="18"/>
+          <w:szCs w:val="18"/>
+        </w:rPr>
+        <w:tab/>
+      </w:r>
+      <w:r>
+        <w:rPr>
+          <w:rFonts w:ascii="Consolas" w:hAnsi="Consolas" w:cs="Consolas"/>
+          <w:sz w:val="18"/>
+          <w:szCs w:val="18"/>
+        </w:rPr>
+        <w:t>}</w:t>
+      </w:r>
+    </w:p>
+    <w:p>
+      <w:pPr>
+        <w:autoSpaceDE w:val="0"/>
+        <w:autoSpaceDN w:val="0"/>
+        <w:adjustRightInd w:val="0"/>
+        <w:spacing w:after="0" w:line="240" w:lineRule="auto"/>
+        <w:ind w:left="708"/>
+        <w:rPr>
+          <w:rFonts w:ascii="Consolas" w:hAnsi="Consolas" w:cs="Consolas"/>
+          <w:sz w:val="19"/>
+          <w:szCs w:val="19"/>
+        </w:rPr>
+      </w:pPr>
+      <w:r>
+        <w:rPr>
+          <w:rFonts w:ascii="Consolas" w:hAnsi="Consolas" w:cs="Consolas"/>
+          <w:sz w:val="18"/>
+          <w:szCs w:val="18"/>
+        </w:rPr>
+        <w:t>}</w:t>
+      </w:r>
+    </w:p>
+    <w:p>
+      <w:pPr>
+        <w:rPr>
+          <w:rFonts w:asciiTheme="majorHAnsi" w:eastAsiaTheme="majorEastAsia" w:hAnsiTheme="majorHAnsi" w:cstheme="majorBidi"/>
+          <w:b/>
+          <w:bCs/>
+          <w:color w:val="365F91" w:themeColor="accent1" w:themeShade="BF"/>
+          <w:sz w:val="28"/>
+          <w:szCs w:val="28"/>
+        </w:rPr>
+      </w:pPr>
+      <w:r>
+        <w:br w:type="page"/>
       </w:r>
     </w:p>
     <w:p>
@@ -8380,15 +9872,194 @@
       </w:r>
     </w:p>
     <w:p>
+      <w:r>
+        <w:t xml:space="preserve">Значительное ускорение методу Гаусса дает даже просто </w:t>
+      </w:r>
+      <w:proofErr w:type="spellStart"/>
+      <w:r>
+        <w:t>тайлирование</w:t>
+      </w:r>
+      <w:proofErr w:type="spellEnd"/>
+      <w:r>
+        <w:t>, без распараллеливания на несколько процессоров. Обусловлено это, в первую очередь, повышением КПД кэша, так как при этом подходе в полной мере проявляет себя принцип локальности по данным.</w:t>
+      </w:r>
+    </w:p>
+    <w:p>
+      <w:r>
+        <w:rPr>
+          <w:noProof/>
+          <w:lang w:eastAsia="ru-RU"/>
+        </w:rPr>
+        <w:drawing>
+          <wp:inline distT="0" distB="0" distL="0" distR="0">
+            <wp:extent cx="5865962" cy="4468483"/>
+            <wp:effectExtent l="0" t="0" r="1905" b="8890"/>
+            <wp:docPr id="1" name="Picture 1" descr="D:\Users\TDiva\Desktop\ПРВ\доп\ParallelGauss\LinearGauss\reports\2015-05-06\100x100_4_nodes.png"/>
+            <wp:cNvGraphicFramePr>
+              <a:graphicFrameLocks xmlns:a="http://schemas.openxmlformats.org/drawingml/2006/main" noChangeAspect="1"/>
+            </wp:cNvGraphicFramePr>
+            <a:graphic xmlns:a="http://schemas.openxmlformats.org/drawingml/2006/main">
+              <a:graphicData uri="http://schemas.openxmlformats.org/drawingml/2006/picture">
+                <pic:pic xmlns:pic="http://schemas.openxmlformats.org/drawingml/2006/picture">
+                  <pic:nvPicPr>
+                    <pic:cNvPr id="0" name="Picture 2" descr="D:\Users\TDiva\Desktop\ПРВ\доп\ParallelGauss\LinearGauss\reports\2015-05-06\100x100_4_nodes.png"/>
+                    <pic:cNvPicPr>
+                      <a:picLocks noChangeAspect="1" noChangeArrowheads="1"/>
+                    </pic:cNvPicPr>
+                  </pic:nvPicPr>
+                  <pic:blipFill rotWithShape="1">
+                    <a:blip r:embed="rId8">
+                      <a:extLst>
+                        <a:ext uri="{28A0092B-C50C-407E-A947-70E740481C1C}">
+                          <a14:useLocalDpi xmlns:a14="http://schemas.microsoft.com/office/drawing/2010/main" val="0"/>
+                        </a:ext>
+                      </a:extLst>
+                    </a:blip>
+                    <a:srcRect l="8423" t="7352" r="7353" b="8556"/>
+                    <a:stretch/>
+                  </pic:blipFill>
+                  <pic:spPr bwMode="auto">
+                    <a:xfrm>
+                      <a:off x="0" y="0"/>
+                      <a:ext cx="5865495" cy="4468127"/>
+                    </a:xfrm>
+                    <a:prstGeom prst="rect">
+                      <a:avLst/>
+                    </a:prstGeom>
+                    <a:noFill/>
+                    <a:ln>
+                      <a:noFill/>
+                    </a:ln>
+                    <a:extLst>
+                      <a:ext uri="{53640926-AAD7-44D8-BBD7-CCE9431645EC}">
+                        <a14:shadowObscured xmlns:a14="http://schemas.microsoft.com/office/drawing/2010/main"/>
+                      </a:ext>
+                    </a:extLst>
+                  </pic:spPr>
+                </pic:pic>
+              </a:graphicData>
+            </a:graphic>
+          </wp:inline>
+        </w:drawing>
+      </w:r>
+    </w:p>
+    <w:p>
+      <w:r>
+        <w:t xml:space="preserve">На примере </w:t>
+      </w:r>
+      <w:proofErr w:type="spellStart"/>
+      <w:r>
+        <w:t>тайлирующего</w:t>
+      </w:r>
+      <w:proofErr w:type="spellEnd"/>
+      <w:r>
+        <w:t xml:space="preserve"> алгоритма мы можем убедиться в том, что нельзя не учитывать роль кэша при анализе быстродействия и проектировании параллельных алгоритмов. Алгоритм запускался для квадратных матриц размером от 100</w:t>
+      </w:r>
+      <w:r>
+        <w:rPr>
+          <w:lang w:val="en-US"/>
+        </w:rPr>
+        <w:t>x</w:t>
+      </w:r>
+      <w:r>
+        <w:t xml:space="preserve">100 до </w:t>
+      </w:r>
+      <w:r>
+        <w:t>3000</w:t>
+      </w:r>
+      <w:r>
+        <w:rPr>
+          <w:lang w:val="en-US"/>
+        </w:rPr>
+        <w:t>x</w:t>
+      </w:r>
+      <w:r>
+        <w:t>3000</w:t>
+      </w:r>
+      <w:r>
+        <w:t>, с шагом в 100, на машине с 2 ядрами и 4 основными процессами.</w:t>
+      </w:r>
+      <w:r>
+        <w:t xml:space="preserve"> </w:t>
+      </w:r>
+      <w:r>
+        <w:t xml:space="preserve">Также на тестовой машине был установлен дополнительный кэш, расположенный на твердом носителе объемом в </w:t>
+      </w:r>
+      <w:r>
+        <w:t xml:space="preserve">128 </w:t>
+      </w:r>
+      <w:r>
+        <w:t>Гб.</w:t>
+      </w:r>
+    </w:p>
+    <w:p>
       <w:pPr>
         <w:pStyle w:val="Heading2"/>
         <w:numPr>
           <w:ilvl w:val="1"/>
           <w:numId w:val="3"/>
         </w:numPr>
+        <w:rPr>
+          <w:lang w:val="en-US"/>
+        </w:rPr>
       </w:pPr>
       <w:r>
         <w:t>Изучение вырожденных случаев</w:t>
+      </w:r>
+    </w:p>
+    <w:p>
+      <w:r>
+        <w:t xml:space="preserve">Основными параметрами параллельного алгоритма для метода Гаусса являются размеры </w:t>
+      </w:r>
+      <w:proofErr w:type="spellStart"/>
+      <w:r>
+        <w:t>тайла</w:t>
+      </w:r>
+      <w:proofErr w:type="spellEnd"/>
+      <w:r>
+        <w:t xml:space="preserve">. Каким образом значение </w:t>
+      </w:r>
+      <m:oMath>
+        <m:r>
+          <w:rPr>
+            <w:rFonts w:ascii="Cambria Math" w:hAnsi="Cambria Math"/>
+          </w:rPr>
+          <m:t xml:space="preserve">r1 </m:t>
+        </m:r>
+      </m:oMath>
+      <w:r>
+        <w:rPr>
+          <w:rFonts w:eastAsiaTheme="minorEastAsia"/>
+        </w:rPr>
+        <w:t xml:space="preserve">и </w:t>
+      </w:r>
+      <m:oMath>
+        <m:r>
+          <w:rPr>
+            <w:rFonts w:ascii="Cambria Math" w:eastAsiaTheme="minorEastAsia" w:hAnsi="Cambria Math"/>
+          </w:rPr>
+          <m:t>r2</m:t>
+        </m:r>
+      </m:oMath>
+      <w:r>
+        <w:rPr>
+          <w:rFonts w:eastAsiaTheme="minorEastAsia"/>
+        </w:rPr>
+        <w:t xml:space="preserve"> </w:t>
+      </w:r>
+      <w:proofErr w:type="spellStart"/>
+      <w:r>
+        <w:rPr>
+          <w:rFonts w:eastAsiaTheme="minorEastAsia"/>
+        </w:rPr>
+        <w:t>вляет</w:t>
+      </w:r>
+      <w:proofErr w:type="spellEnd"/>
+      <w:r>
+        <w:rPr>
+          <w:rFonts w:eastAsiaTheme="minorEastAsia"/>
+        </w:rPr>
+        <w:t xml:space="preserve"> на производительность различных алгоритмов?</w:t>
       </w:r>
     </w:p>
     <w:p>
@@ -8403,6 +10074,7 @@
         <w:rPr>
           <w:lang w:val="en-US"/>
         </w:rPr>
+        <w:lastRenderedPageBreak/>
         <w:t>R</w:t>
       </w:r>
       <w:r>
@@ -8418,6 +10090,81 @@
       <w:proofErr w:type="spellEnd"/>
       <w:r>
         <w:t xml:space="preserve"> размером 1х1)</w:t>
+      </w:r>
+    </w:p>
+    <w:p>
+      <w:r>
+        <w:rPr>
+          <w:noProof/>
+          <w:lang w:eastAsia="ru-RU"/>
+        </w:rPr>
+        <w:drawing>
+          <wp:inline distT="0" distB="0" distL="0" distR="0">
+            <wp:extent cx="5934973" cy="4942935"/>
+            <wp:effectExtent l="0" t="0" r="8890" b="0"/>
+            <wp:docPr id="2" name="Picture 2" descr="D:\Users\TDiva\Desktop\ПРВ\доп\ParallelGauss\LinearGauss\reports\2015-05-06\1x1_4_nodes.png"/>
+            <wp:cNvGraphicFramePr>
+              <a:graphicFrameLocks xmlns:a="http://schemas.openxmlformats.org/drawingml/2006/main" noChangeAspect="1"/>
+            </wp:cNvGraphicFramePr>
+            <a:graphic xmlns:a="http://schemas.openxmlformats.org/drawingml/2006/main">
+              <a:graphicData uri="http://schemas.openxmlformats.org/drawingml/2006/picture">
+                <pic:pic xmlns:pic="http://schemas.openxmlformats.org/drawingml/2006/picture">
+                  <pic:nvPicPr>
+                    <pic:cNvPr id="0" name="Picture 3" descr="D:\Users\TDiva\Desktop\ПРВ\доп\ParallelGauss\LinearGauss\reports\2015-05-06\1x1_4_nodes.png"/>
+                    <pic:cNvPicPr>
+                      <a:picLocks noChangeAspect="1" noChangeArrowheads="1"/>
+                    </pic:cNvPicPr>
+                  </pic:nvPicPr>
+                  <pic:blipFill rotWithShape="1">
+                    <a:blip r:embed="rId9">
+                      <a:extLst>
+                        <a:ext uri="{28A0092B-C50C-407E-A947-70E740481C1C}">
+                          <a14:useLocalDpi xmlns:a14="http://schemas.microsoft.com/office/drawing/2010/main" val="0"/>
+                        </a:ext>
+                      </a:extLst>
+                    </a:blip>
+                    <a:srcRect l="8418" t="7838" r="6966" b="8999"/>
+                    <a:stretch/>
+                  </pic:blipFill>
+                  <pic:spPr bwMode="auto">
+                    <a:xfrm>
+                      <a:off x="0" y="0"/>
+                      <a:ext cx="5934974" cy="4942936"/>
+                    </a:xfrm>
+                    <a:prstGeom prst="rect">
+                      <a:avLst/>
+                    </a:prstGeom>
+                    <a:noFill/>
+                    <a:ln>
+                      <a:noFill/>
+                    </a:ln>
+                    <a:extLst>
+                      <a:ext uri="{53640926-AAD7-44D8-BBD7-CCE9431645EC}">
+                        <a14:shadowObscured xmlns:a14="http://schemas.microsoft.com/office/drawing/2010/main"/>
+                      </a:ext>
+                    </a:extLst>
+                  </pic:spPr>
+                </pic:pic>
+              </a:graphicData>
+            </a:graphic>
+          </wp:inline>
+        </w:drawing>
+      </w:r>
+    </w:p>
+    <w:p>
+      <w:r>
+        <w:t xml:space="preserve">Нетрудно заметить, что </w:t>
+      </w:r>
+      <w:r>
+        <w:t xml:space="preserve">искусственное уменьшение размера </w:t>
+      </w:r>
+      <w:proofErr w:type="spellStart"/>
+      <w:r>
+        <w:t>тайла</w:t>
+      </w:r>
+      <w:proofErr w:type="spellEnd"/>
+      <w:r>
+        <w:t xml:space="preserve"> до 1х1 создает большое количество лишних операций, которое особенно при необходимости распределения алгоритма меду несколькими процессами, лишь ухудшает время выполнения вплоть до того, что линейный алгоритм дает лучшие результаты.</w:t>
       </w:r>
     </w:p>
     <w:p>
@@ -8432,30 +10179,107 @@
         <w:rPr>
           <w:lang w:val="en-US"/>
         </w:rPr>
-        <w:t>R</w:t>
-      </w:r>
-      <w:r>
-        <w:t xml:space="preserve"> = </w:t>
-      </w:r>
-      <w:r>
-        <w:rPr>
-          <w:lang w:val="en-US"/>
-        </w:rPr>
-        <w:t>N</w:t>
-      </w:r>
-      <w:r>
-        <w:t xml:space="preserve"> (</w:t>
-      </w:r>
-      <w:r>
-        <w:t xml:space="preserve">один единственный </w:t>
-      </w:r>
-      <w:proofErr w:type="spellStart"/>
-      <w:r>
-        <w:t>тайл</w:t>
-      </w:r>
-      <w:proofErr w:type="spellEnd"/>
-      <w:r>
-        <w:t>)</w:t>
+        <w:lastRenderedPageBreak/>
+        <w:t>R1 =1, R2 = N</w:t>
+      </w:r>
+      <w:r>
+        <w:t xml:space="preserve"> </w:t>
+      </w:r>
+    </w:p>
+    <w:p>
+      <w:r>
+        <w:rPr>
+          <w:noProof/>
+          <w:lang w:eastAsia="ru-RU"/>
+        </w:rPr>
+        <w:drawing>
+          <wp:inline distT="0" distB="0" distL="0" distR="0">
+            <wp:extent cx="5934973" cy="4942935"/>
+            <wp:effectExtent l="0" t="0" r="8890" b="0"/>
+            <wp:docPr id="3" name="Picture 3" descr="D:\Users\TDiva\Desktop\ПРВ\доп\ParallelGauss\LinearGauss\reports\2015-05-07\plot_1xN_4_nodes.png"/>
+            <wp:cNvGraphicFramePr>
+              <a:graphicFrameLocks xmlns:a="http://schemas.openxmlformats.org/drawingml/2006/main" noChangeAspect="1"/>
+            </wp:cNvGraphicFramePr>
+            <a:graphic xmlns:a="http://schemas.openxmlformats.org/drawingml/2006/main">
+              <a:graphicData uri="http://schemas.openxmlformats.org/drawingml/2006/picture">
+                <pic:pic xmlns:pic="http://schemas.openxmlformats.org/drawingml/2006/picture">
+                  <pic:nvPicPr>
+                    <pic:cNvPr id="0" name="Picture 4" descr="D:\Users\TDiva\Desktop\ПРВ\доп\ParallelGauss\LinearGauss\reports\2015-05-07\plot_1xN_4_nodes.png"/>
+                    <pic:cNvPicPr>
+                      <a:picLocks noChangeAspect="1" noChangeArrowheads="1"/>
+                    </pic:cNvPicPr>
+                  </pic:nvPicPr>
+                  <pic:blipFill rotWithShape="1">
+                    <a:blip r:embed="rId10">
+                      <a:extLst>
+                        <a:ext uri="{28A0092B-C50C-407E-A947-70E740481C1C}">
+                          <a14:useLocalDpi xmlns:a14="http://schemas.microsoft.com/office/drawing/2010/main" val="0"/>
+                        </a:ext>
+                      </a:extLst>
+                    </a:blip>
+                    <a:srcRect l="9579" t="7256" r="7402" b="9580"/>
+                    <a:stretch/>
+                  </pic:blipFill>
+                  <pic:spPr bwMode="auto">
+                    <a:xfrm>
+                      <a:off x="0" y="0"/>
+                      <a:ext cx="5934973" cy="4942935"/>
+                    </a:xfrm>
+                    <a:prstGeom prst="rect">
+                      <a:avLst/>
+                    </a:prstGeom>
+                    <a:noFill/>
+                    <a:ln>
+                      <a:noFill/>
+                    </a:ln>
+                    <a:extLst>
+                      <a:ext uri="{53640926-AAD7-44D8-BBD7-CCE9431645EC}">
+                        <a14:shadowObscured xmlns:a14="http://schemas.microsoft.com/office/drawing/2010/main"/>
+                      </a:ext>
+                    </a:extLst>
+                  </pic:spPr>
+                </pic:pic>
+              </a:graphicData>
+            </a:graphic>
+          </wp:inline>
+        </w:drawing>
+      </w:r>
+    </w:p>
+    <w:p>
+      <w:r>
+        <w:t xml:space="preserve">При задании размера </w:t>
+      </w:r>
+      <w:proofErr w:type="spellStart"/>
+      <w:r>
+        <w:t>тайла</w:t>
+      </w:r>
+      <w:proofErr w:type="spellEnd"/>
+      <w:r>
+        <w:t xml:space="preserve"> таким образом, что он занимает полную строку матрицы, мы в полной мере пользуемся принципом локальности по данным, а </w:t>
+      </w:r>
+      <w:proofErr w:type="gramStart"/>
+      <w:r>
+        <w:t>значит</w:t>
+      </w:r>
+      <w:proofErr w:type="gramEnd"/>
+      <w:r>
+        <w:t xml:space="preserve"> высокую роль в ускорении играет кэш. Так как на тестовой машине установлен кэш больших размеров, то </w:t>
+      </w:r>
+      <w:proofErr w:type="spellStart"/>
+      <w:r>
+        <w:t>постройный</w:t>
+      </w:r>
+      <w:proofErr w:type="spellEnd"/>
+      <w:r>
+        <w:t xml:space="preserve"> </w:t>
+      </w:r>
+      <w:proofErr w:type="spellStart"/>
+      <w:r>
+        <w:t>тайлинг</w:t>
+      </w:r>
+      <w:proofErr w:type="spellEnd"/>
+      <w:r>
+        <w:t xml:space="preserve"> дает наилучшие результаты. Однако на машине без такой модификации его быстродействие будет чуть выше среднестатистического.</w:t>
       </w:r>
     </w:p>
     <w:p>
@@ -8470,22 +10294,109 @@
         <w:rPr>
           <w:lang w:val="en-US"/>
         </w:rPr>
-        <w:t>R1 =1, R2 = N</w:t>
-      </w:r>
-    </w:p>
-    <w:p>
-      <w:pPr>
-        <w:pStyle w:val="Heading3"/>
-        <w:numPr>
-          <w:ilvl w:val="2"/>
-          <w:numId w:val="3"/>
-        </w:numPr>
-      </w:pPr>
-      <w:r>
-        <w:rPr>
-          <w:lang w:val="en-US"/>
-        </w:rPr>
+        <w:lastRenderedPageBreak/>
         <w:t>R1 = N, R2 = 1</w:t>
+      </w:r>
+    </w:p>
+    <w:p>
+      <w:r>
+        <w:rPr>
+          <w:noProof/>
+          <w:lang w:eastAsia="ru-RU"/>
+        </w:rPr>
+        <w:drawing>
+          <wp:inline distT="0" distB="0" distL="0" distR="0">
+            <wp:extent cx="6021238" cy="4986068"/>
+            <wp:effectExtent l="0" t="0" r="0" b="5080"/>
+            <wp:docPr id="4" name="Picture 4" descr="D:\Users\TDiva\Desktop\ПРВ\доп\ParallelGauss\LinearGauss\reports\2015-05-07\plot_Nx1_4_nodes.png"/>
+            <wp:cNvGraphicFramePr>
+              <a:graphicFrameLocks xmlns:a="http://schemas.openxmlformats.org/drawingml/2006/main" noChangeAspect="1"/>
+            </wp:cNvGraphicFramePr>
+            <a:graphic xmlns:a="http://schemas.openxmlformats.org/drawingml/2006/main">
+              <a:graphicData uri="http://schemas.openxmlformats.org/drawingml/2006/picture">
+                <pic:pic xmlns:pic="http://schemas.openxmlformats.org/drawingml/2006/picture">
+                  <pic:nvPicPr>
+                    <pic:cNvPr id="0" name="Picture 5" descr="D:\Users\TDiva\Desktop\ПРВ\доп\ParallelGauss\LinearGauss\reports\2015-05-07\plot_Nx1_4_nodes.png"/>
+                    <pic:cNvPicPr>
+                      <a:picLocks noChangeAspect="1" noChangeArrowheads="1"/>
+                    </pic:cNvPicPr>
+                  </pic:nvPicPr>
+                  <pic:blipFill rotWithShape="1">
+                    <a:blip r:embed="rId11">
+                      <a:extLst>
+                        <a:ext uri="{28A0092B-C50C-407E-A947-70E740481C1C}">
+                          <a14:useLocalDpi xmlns:a14="http://schemas.microsoft.com/office/drawing/2010/main" val="0"/>
+                        </a:ext>
+                      </a:extLst>
+                    </a:blip>
+                    <a:srcRect l="8563" t="7402" r="7257" b="8708"/>
+                    <a:stretch/>
+                  </pic:blipFill>
+                  <pic:spPr bwMode="auto">
+                    <a:xfrm>
+                      <a:off x="0" y="0"/>
+                      <a:ext cx="6021238" cy="4986068"/>
+                    </a:xfrm>
+                    <a:prstGeom prst="rect">
+                      <a:avLst/>
+                    </a:prstGeom>
+                    <a:noFill/>
+                    <a:ln>
+                      <a:noFill/>
+                    </a:ln>
+                    <a:extLst>
+                      <a:ext uri="{53640926-AAD7-44D8-BBD7-CCE9431645EC}">
+                        <a14:shadowObscured xmlns:a14="http://schemas.microsoft.com/office/drawing/2010/main"/>
+                      </a:ext>
+                    </a:extLst>
+                  </pic:spPr>
+                </pic:pic>
+              </a:graphicData>
+            </a:graphic>
+          </wp:inline>
+        </w:drawing>
+      </w:r>
+    </w:p>
+    <w:p>
+      <w:proofErr w:type="gramStart"/>
+      <w:r>
+        <w:t xml:space="preserve">При использовании </w:t>
+      </w:r>
+      <w:proofErr w:type="spellStart"/>
+      <w:r>
+        <w:t>тайла</w:t>
+      </w:r>
+      <w:proofErr w:type="spellEnd"/>
+      <w:r>
+        <w:t xml:space="preserve">, занимающего весь столбец матрицы мы наоборот, отказываемся от ускорения предлагаемого </w:t>
+      </w:r>
+      <w:proofErr w:type="spellStart"/>
+      <w:r>
+        <w:t>кэшом</w:t>
+      </w:r>
+      <w:proofErr w:type="spellEnd"/>
+      <w:r>
+        <w:t xml:space="preserve">, и, так как один из размеров </w:t>
+      </w:r>
+      <w:proofErr w:type="spellStart"/>
+      <w:r>
+        <w:t>тайла</w:t>
+      </w:r>
+      <w:proofErr w:type="spellEnd"/>
+      <w:r>
+        <w:t xml:space="preserve"> равен 1, создаем дополнительные операции для распараллеливания. </w:t>
+      </w:r>
+      <w:proofErr w:type="gramEnd"/>
+      <w:r>
+        <w:t xml:space="preserve">Как результат – время работы алгоритма лишь слегка лучше полученного на </w:t>
+      </w:r>
+      <w:proofErr w:type="spellStart"/>
+      <w:r>
+        <w:t>тайлах</w:t>
+      </w:r>
+      <w:proofErr w:type="spellEnd"/>
+      <w:r>
+        <w:t xml:space="preserve"> 1х1.</w:t>
       </w:r>
     </w:p>
     <w:p>
@@ -8509,20 +10420,652 @@
       </w:r>
     </w:p>
     <w:p>
-      <w:pPr>
-        <w:pStyle w:val="Heading2"/>
+      <w:r>
+        <w:t xml:space="preserve"> В общем случае размер </w:t>
+      </w:r>
+      <w:proofErr w:type="spellStart"/>
+      <w:r>
+        <w:t>тайла</w:t>
+      </w:r>
+      <w:proofErr w:type="spellEnd"/>
+      <w:r>
+        <w:t xml:space="preserve"> должен быть </w:t>
+      </w:r>
+    </w:p>
+    <w:p>
+      <w:pPr>
+        <w:pStyle w:val="ListParagraph"/>
         <w:numPr>
-          <w:ilvl w:val="1"/>
+          <w:ilvl w:val="0"/>
+          <w:numId w:val="5"/>
+        </w:numPr>
+      </w:pPr>
+      <w:r>
+        <w:t xml:space="preserve">достаточно велик чтобы ускорение, получаемое при помощи распараллеливания алгоритма на несколько процессоров, перекрывало </w:t>
+      </w:r>
+      <w:proofErr w:type="gramStart"/>
+      <w:r>
+        <w:t>время</w:t>
+      </w:r>
+      <w:proofErr w:type="gramEnd"/>
+      <w:r>
+        <w:t xml:space="preserve"> затраченное на организацию параллельности.</w:t>
+      </w:r>
+    </w:p>
+    <w:p>
+      <w:pPr>
+        <w:pStyle w:val="ListParagraph"/>
+        <w:numPr>
+          <w:ilvl w:val="0"/>
+          <w:numId w:val="5"/>
+        </w:numPr>
+      </w:pPr>
+      <w:r>
+        <w:t xml:space="preserve">Достаточно мало, чтобы </w:t>
+      </w:r>
+      <w:proofErr w:type="spellStart"/>
+      <w:r>
+        <w:t>тайлинг</w:t>
+      </w:r>
+      <w:proofErr w:type="spellEnd"/>
+      <w:r>
+        <w:t xml:space="preserve"> имел смысл и в полной мере пользовался аппаратными ресурсами, такими как, например, принцип локальности по данным.</w:t>
+      </w:r>
+    </w:p>
+    <w:p>
+      <w:pPr>
+        <w:pStyle w:val="ListParagraph"/>
+        <w:numPr>
+          <w:ilvl w:val="0"/>
+          <w:numId w:val="5"/>
+        </w:numPr>
+      </w:pPr>
+      <w:r>
+        <w:t xml:space="preserve">Симметричным, то есть </w:t>
+      </w:r>
+      <w:proofErr w:type="spellStart"/>
+      <w:r>
+        <w:t>тайл</w:t>
+      </w:r>
+      <w:proofErr w:type="spellEnd"/>
+      <w:r>
+        <w:t xml:space="preserve"> должен представлять собой квадрат, чтобы удачно и легко распределять аппаратные ресурсы.</w:t>
+      </w:r>
+    </w:p>
+    <w:p>
+      <w:pPr>
+        <w:rPr>
+          <w:rFonts w:eastAsiaTheme="minorEastAsia"/>
+          <w:lang w:val="en-US"/>
+        </w:rPr>
+      </w:pPr>
+      <w:r>
+        <w:t xml:space="preserve">Ниже приведены графики быстродействия алгоритма Гаусса при размерах </w:t>
+      </w:r>
+      <w:proofErr w:type="spellStart"/>
+      <w:r>
+        <w:t>тайла</w:t>
+      </w:r>
+      <w:proofErr w:type="spellEnd"/>
+      <w:r>
+        <w:t xml:space="preserve"> </w:t>
+      </w:r>
+      <m:oMath>
+        <m:r>
+          <w:rPr>
+            <w:rFonts w:ascii="Cambria Math" w:hAnsi="Cambria Math"/>
+          </w:rPr>
+          <m:t>10x10, 50x50,100x100</m:t>
+        </m:r>
+      </m:oMath>
+    </w:p>
+    <w:p>
+      <w:pPr>
+        <w:jc w:val="center"/>
+        <w:rPr>
+          <w:i/>
+          <w:lang w:val="en-US"/>
+        </w:rPr>
+        <w:sectPr>
+          <w:pgSz w:w="11906" w:h="16838"/>
+          <w:pgMar w:top="1134" w:right="850" w:bottom="1134" w:left="1701" w:header="708" w:footer="708" w:gutter="0"/>
+          <w:cols w:space="708"/>
+          <w:docGrid w:linePitch="360"/>
+        </w:sectPr>
+      </w:pPr>
+    </w:p>
+    <w:p>
+      <w:pPr>
+        <w:jc w:val="center"/>
+        <w:rPr>
+          <w:i/>
+          <w:lang w:val="en-US"/>
+        </w:rPr>
+      </w:pPr>
+      <w:r>
+        <w:rPr>
+          <w:rFonts w:eastAsiaTheme="minorEastAsia"/>
+          <w:noProof/>
+          <w:lang w:eastAsia="ru-RU"/>
+        </w:rPr>
+        <w:lastRenderedPageBreak/>
+        <w:drawing>
+          <wp:inline distT="0" distB="0" distL="0" distR="0" wp14:anchorId="52B6888C" wp14:editId="3FA150EE">
+            <wp:extent cx="2967487" cy="2967487"/>
+            <wp:effectExtent l="0" t="0" r="4445" b="4445"/>
+            <wp:docPr id="5" name="Picture 5" descr="D:\Users\TDiva\Desktop\ПРВ\доп\ParallelGauss\LinearGauss\reports\2015-05-06\10x10_4_nodes.png"/>
+            <wp:cNvGraphicFramePr>
+              <a:graphicFrameLocks xmlns:a="http://schemas.openxmlformats.org/drawingml/2006/main" noChangeAspect="1"/>
+            </wp:cNvGraphicFramePr>
+            <a:graphic xmlns:a="http://schemas.openxmlformats.org/drawingml/2006/main">
+              <a:graphicData uri="http://schemas.openxmlformats.org/drawingml/2006/picture">
+                <pic:pic xmlns:pic="http://schemas.openxmlformats.org/drawingml/2006/picture">
+                  <pic:nvPicPr>
+                    <pic:cNvPr id="0" name="Picture 6" descr="D:\Users\TDiva\Desktop\ПРВ\доп\ParallelGauss\LinearGauss\reports\2015-05-06\10x10_4_nodes.png"/>
+                    <pic:cNvPicPr>
+                      <a:picLocks noChangeAspect="1" noChangeArrowheads="1"/>
+                    </pic:cNvPicPr>
+                  </pic:nvPicPr>
+                  <pic:blipFill rotWithShape="1">
+                    <a:blip r:embed="rId12" cstate="print">
+                      <a:extLst>
+                        <a:ext uri="{28A0092B-C50C-407E-A947-70E740481C1C}">
+                          <a14:useLocalDpi xmlns:a14="http://schemas.microsoft.com/office/drawing/2010/main" val="0"/>
+                        </a:ext>
+                      </a:extLst>
+                    </a:blip>
+                    <a:srcRect l="8999" t="6822" r="7402" b="9579"/>
+                    <a:stretch/>
+                  </pic:blipFill>
+                  <pic:spPr bwMode="auto">
+                    <a:xfrm>
+                      <a:off x="0" y="0"/>
+                      <a:ext cx="2967487" cy="2967487"/>
+                    </a:xfrm>
+                    <a:prstGeom prst="rect">
+                      <a:avLst/>
+                    </a:prstGeom>
+                    <a:noFill/>
+                    <a:ln>
+                      <a:noFill/>
+                    </a:ln>
+                    <a:extLst>
+                      <a:ext uri="{53640926-AAD7-44D8-BBD7-CCE9431645EC}">
+                        <a14:shadowObscured xmlns:a14="http://schemas.microsoft.com/office/drawing/2010/main"/>
+                      </a:ext>
+                    </a:extLst>
+                  </pic:spPr>
+                </pic:pic>
+              </a:graphicData>
+            </a:graphic>
+          </wp:inline>
+        </w:drawing>
+      </w:r>
+    </w:p>
+    <w:p>
+      <w:pPr>
+        <w:jc w:val="center"/>
+        <w:rPr>
+          <w:rFonts w:eastAsiaTheme="minorEastAsia"/>
+          <w:i/>
+          <w:lang w:val="en-US"/>
+        </w:rPr>
+      </w:pPr>
+      <w:proofErr w:type="spellStart"/>
+      <w:r>
+        <w:rPr>
+          <w:i/>
+        </w:rPr>
+        <w:t>Тайл</w:t>
+      </w:r>
+      <w:proofErr w:type="spellEnd"/>
+      <w:r>
+        <w:rPr>
+          <w:i/>
+        </w:rPr>
+        <w:t xml:space="preserve"> размером </w:t>
+      </w:r>
+      <m:oMath>
+        <m:r>
+          <w:rPr>
+            <w:rFonts w:ascii="Cambria Math" w:hAnsi="Cambria Math"/>
+          </w:rPr>
+          <m:t>10x10</m:t>
+        </m:r>
+      </m:oMath>
+    </w:p>
+    <w:p>
+      <w:pPr>
+        <w:rPr>
+          <w:i/>
+          <w:lang w:val="en-US"/>
+        </w:rPr>
+      </w:pPr>
+      <w:r>
+        <w:rPr>
+          <w:i/>
+          <w:noProof/>
+          <w:lang w:eastAsia="ru-RU"/>
+        </w:rPr>
+        <w:lastRenderedPageBreak/>
+        <w:drawing>
+          <wp:inline distT="0" distB="0" distL="0" distR="0">
+            <wp:extent cx="2898475" cy="2967487"/>
+            <wp:effectExtent l="0" t="0" r="0" b="4445"/>
+            <wp:docPr id="7" name="Picture 7" descr="D:\Users\TDiva\Desktop\ПРВ\доп\ParallelGauss\LinearGauss\reports\2015-05-06\50x50_4_nodes.png"/>
+            <wp:cNvGraphicFramePr>
+              <a:graphicFrameLocks xmlns:a="http://schemas.openxmlformats.org/drawingml/2006/main" noChangeAspect="1"/>
+            </wp:cNvGraphicFramePr>
+            <a:graphic xmlns:a="http://schemas.openxmlformats.org/drawingml/2006/main">
+              <a:graphicData uri="http://schemas.openxmlformats.org/drawingml/2006/picture">
+                <pic:pic xmlns:pic="http://schemas.openxmlformats.org/drawingml/2006/picture">
+                  <pic:nvPicPr>
+                    <pic:cNvPr id="0" name="Picture 7" descr="D:\Users\TDiva\Desktop\ПРВ\доп\ParallelGauss\LinearGauss\reports\2015-05-06\50x50_4_nodes.png"/>
+                    <pic:cNvPicPr>
+                      <a:picLocks noChangeAspect="1" noChangeArrowheads="1"/>
+                    </pic:cNvPicPr>
+                  </pic:nvPicPr>
+                  <pic:blipFill rotWithShape="1">
+                    <a:blip r:embed="rId13" cstate="print">
+                      <a:extLst>
+                        <a:ext uri="{28A0092B-C50C-407E-A947-70E740481C1C}">
+                          <a14:useLocalDpi xmlns:a14="http://schemas.microsoft.com/office/drawing/2010/main" val="0"/>
+                        </a:ext>
+                      </a:extLst>
+                    </a:blip>
+                    <a:srcRect l="9948" t="6918" r="8405" b="9491"/>
+                    <a:stretch/>
+                  </pic:blipFill>
+                  <pic:spPr bwMode="auto">
+                    <a:xfrm>
+                      <a:off x="0" y="0"/>
+                      <a:ext cx="2910795" cy="2980100"/>
+                    </a:xfrm>
+                    <a:prstGeom prst="rect">
+                      <a:avLst/>
+                    </a:prstGeom>
+                    <a:noFill/>
+                    <a:ln>
+                      <a:noFill/>
+                    </a:ln>
+                    <a:extLst>
+                      <a:ext uri="{53640926-AAD7-44D8-BBD7-CCE9431645EC}">
+                        <a14:shadowObscured xmlns:a14="http://schemas.microsoft.com/office/drawing/2010/main"/>
+                      </a:ext>
+                    </a:extLst>
+                  </pic:spPr>
+                </pic:pic>
+              </a:graphicData>
+            </a:graphic>
+          </wp:inline>
+        </w:drawing>
+      </w:r>
+    </w:p>
+    <w:p>
+      <w:pPr>
+        <w:jc w:val="center"/>
+        <w:rPr>
+          <w:i/>
+        </w:rPr>
+      </w:pPr>
+      <w:proofErr w:type="spellStart"/>
+      <w:r>
+        <w:rPr>
+          <w:i/>
+        </w:rPr>
+        <w:t>Тайл</w:t>
+      </w:r>
+      <w:proofErr w:type="spellEnd"/>
+      <w:r>
+        <w:rPr>
+          <w:i/>
+        </w:rPr>
+        <w:t xml:space="preserve"> размером 50х50</w:t>
+      </w:r>
+    </w:p>
+    <w:p>
+      <w:pPr>
+        <w:jc w:val="center"/>
+        <w:rPr>
+          <w:i/>
+        </w:rPr>
+      </w:pPr>
+    </w:p>
+    <w:p>
+      <w:pPr>
+        <w:jc w:val="center"/>
+        <w:rPr>
+          <w:i/>
+        </w:rPr>
+        <w:sectPr>
+          <w:type w:val="continuous"/>
+          <w:pgSz w:w="11906" w:h="16838"/>
+          <w:pgMar w:top="1134" w:right="850" w:bottom="1134" w:left="1701" w:header="708" w:footer="708" w:gutter="0"/>
+          <w:cols w:num="2" w:space="708"/>
+          <w:docGrid w:linePitch="360"/>
+        </w:sectPr>
+      </w:pPr>
+    </w:p>
+    <w:p>
+      <w:pPr>
+        <w:jc w:val="center"/>
+        <w:rPr>
+          <w:i/>
+        </w:rPr>
+      </w:pPr>
+      <w:r>
+        <w:rPr>
+          <w:i/>
+          <w:noProof/>
+          <w:lang w:eastAsia="ru-RU"/>
+        </w:rPr>
+        <w:lastRenderedPageBreak/>
+        <w:drawing>
+          <wp:inline distT="0" distB="0" distL="0" distR="0">
+            <wp:extent cx="3321170" cy="3332947"/>
+            <wp:effectExtent l="0" t="0" r="0" b="1270"/>
+            <wp:docPr id="8" name="Picture 8" descr="D:\Users\TDiva\Desktop\ПРВ\доп\ParallelGauss\LinearGauss\reports\2015-05-06\100x100_4_nodes.png"/>
+            <wp:cNvGraphicFramePr>
+              <a:graphicFrameLocks xmlns:a="http://schemas.openxmlformats.org/drawingml/2006/main" noChangeAspect="1"/>
+            </wp:cNvGraphicFramePr>
+            <a:graphic xmlns:a="http://schemas.openxmlformats.org/drawingml/2006/main">
+              <a:graphicData uri="http://schemas.openxmlformats.org/drawingml/2006/picture">
+                <pic:pic xmlns:pic="http://schemas.openxmlformats.org/drawingml/2006/picture">
+                  <pic:nvPicPr>
+                    <pic:cNvPr id="0" name="Picture 8" descr="D:\Users\TDiva\Desktop\ПРВ\доп\ParallelGauss\LinearGauss\reports\2015-05-06\100x100_4_nodes.png"/>
+                    <pic:cNvPicPr>
+                      <a:picLocks noChangeAspect="1" noChangeArrowheads="1"/>
+                    </pic:cNvPicPr>
+                  </pic:nvPicPr>
+                  <pic:blipFill rotWithShape="1">
+                    <a:blip r:embed="rId8" cstate="print">
+                      <a:extLst>
+                        <a:ext uri="{28A0092B-C50C-407E-A947-70E740481C1C}">
+                          <a14:useLocalDpi xmlns:a14="http://schemas.microsoft.com/office/drawing/2010/main" val="0"/>
+                        </a:ext>
+                      </a:extLst>
+                    </a:blip>
+                    <a:srcRect l="10015" t="7693" r="8127" b="10159"/>
+                    <a:stretch/>
+                  </pic:blipFill>
+                  <pic:spPr bwMode="auto">
+                    <a:xfrm>
+                      <a:off x="0" y="0"/>
+                      <a:ext cx="3325337" cy="3337129"/>
+                    </a:xfrm>
+                    <a:prstGeom prst="rect">
+                      <a:avLst/>
+                    </a:prstGeom>
+                    <a:noFill/>
+                    <a:ln>
+                      <a:noFill/>
+                    </a:ln>
+                    <a:extLst>
+                      <a:ext uri="{53640926-AAD7-44D8-BBD7-CCE9431645EC}">
+                        <a14:shadowObscured xmlns:a14="http://schemas.microsoft.com/office/drawing/2010/main"/>
+                      </a:ext>
+                    </a:extLst>
+                  </pic:spPr>
+                </pic:pic>
+              </a:graphicData>
+            </a:graphic>
+          </wp:inline>
+        </w:drawing>
+      </w:r>
+    </w:p>
+    <w:p>
+      <w:pPr>
+        <w:jc w:val="center"/>
+        <w:rPr>
+          <w:i/>
+        </w:rPr>
+        <w:sectPr>
+          <w:type w:val="continuous"/>
+          <w:pgSz w:w="11906" w:h="16838"/>
+          <w:pgMar w:top="1134" w:right="850" w:bottom="1134" w:left="1701" w:header="708" w:footer="708" w:gutter="0"/>
+          <w:cols w:space="708"/>
+          <w:docGrid w:linePitch="360"/>
+        </w:sectPr>
+      </w:pPr>
+      <w:r>
+        <w:rPr>
+          <w:i/>
+        </w:rPr>
+        <w:t xml:space="preserve">Размер </w:t>
+      </w:r>
+      <w:proofErr w:type="spellStart"/>
+      <w:r>
+        <w:rPr>
+          <w:i/>
+        </w:rPr>
+        <w:t>тайла</w:t>
+      </w:r>
+      <w:proofErr w:type="spellEnd"/>
+      <w:r>
+        <w:rPr>
+          <w:i/>
+        </w:rPr>
+        <w:t xml:space="preserve"> 100х100</w:t>
+      </w:r>
+    </w:p>
+    <w:p>
+      <w:r>
+        <w:lastRenderedPageBreak/>
+        <w:t>Из гра</w:t>
+      </w:r>
+      <w:r>
+        <w:t xml:space="preserve">фиков видно, что при размере </w:t>
+      </w:r>
+      <w:proofErr w:type="spellStart"/>
+      <w:r>
+        <w:t>тайла</w:t>
+      </w:r>
+      <w:proofErr w:type="spellEnd"/>
+      <w:r>
+        <w:t xml:space="preserve"> 100х100 достигается наилучший результат, хотя отличия и незначительны. </w:t>
+      </w:r>
+    </w:p>
+    <w:p/>
+    <w:p/>
+    <w:p>
+      <w:pPr>
+        <w:rPr>
+          <w:rFonts w:asciiTheme="majorHAnsi" w:eastAsiaTheme="majorEastAsia" w:hAnsiTheme="majorHAnsi" w:cstheme="majorBidi"/>
+          <w:b/>
+          <w:bCs/>
+          <w:color w:val="365F91" w:themeColor="accent1" w:themeShade="BF"/>
+          <w:sz w:val="28"/>
+          <w:szCs w:val="28"/>
+        </w:rPr>
+      </w:pPr>
+      <w:r>
+        <w:br w:type="page"/>
+      </w:r>
+    </w:p>
+    <w:p>
+      <w:pPr>
+        <w:pStyle w:val="Heading1"/>
+        <w:numPr>
+          <w:ilvl w:val="0"/>
           <w:numId w:val="3"/>
         </w:numPr>
-      </w:pPr>
-      <w:bookmarkStart w:id="1" w:name="_GoBack"/>
-      <w:bookmarkEnd w:id="1"/>
-      <w:r>
-        <w:t>Изучение влияния числа процессов на быстродействие</w:t>
-      </w:r>
+        <w:sectPr>
+          <w:type w:val="continuous"/>
+          <w:pgSz w:w="11906" w:h="16838"/>
+          <w:pgMar w:top="1134" w:right="850" w:bottom="1134" w:left="1701" w:header="708" w:footer="708" w:gutter="0"/>
+          <w:cols w:space="708"/>
+          <w:docGrid w:linePitch="360"/>
+        </w:sectPr>
+      </w:pPr>
+      <w:r>
+        <w:lastRenderedPageBreak/>
+        <w:t>Заключение</w:t>
+      </w:r>
+    </w:p>
+    <w:p>
+      <w:r>
+        <w:lastRenderedPageBreak/>
+        <w:t xml:space="preserve">В процессе работы были изучены и реализованы следующие алгоритмы метода Гаусса: линейный, </w:t>
+      </w:r>
+      <w:proofErr w:type="spellStart"/>
+      <w:r>
+        <w:t>тайлированый</w:t>
+      </w:r>
+      <w:proofErr w:type="spellEnd"/>
+      <w:r>
+        <w:t xml:space="preserve"> алгоритм, </w:t>
+      </w:r>
+      <w:proofErr w:type="spellStart"/>
+      <w:r>
+        <w:t>параллелизация</w:t>
+      </w:r>
+      <w:proofErr w:type="spellEnd"/>
+      <w:r>
+        <w:t xml:space="preserve"> внешнего и внутреннего цикла, скошенный параллелизм. Во время проведения тестирования были получены следующие результаты:</w:t>
+      </w:r>
+    </w:p>
+    <w:p>
+      <w:pPr>
+        <w:pStyle w:val="ListParagraph"/>
+        <w:numPr>
+          <w:ilvl w:val="0"/>
+          <w:numId w:val="7"/>
+        </w:numPr>
+      </w:pPr>
+      <w:r>
+        <w:t xml:space="preserve">Практически на всех вариантах размеров и формы тайлов наилучшие результаты показал алгоритм с </w:t>
+      </w:r>
+      <w:proofErr w:type="spellStart"/>
+      <w:r>
+        <w:t>параллелизацией</w:t>
+      </w:r>
+      <w:proofErr w:type="spellEnd"/>
+      <w:r>
+        <w:t xml:space="preserve"> внешнего цикла. Исключение составил лишь </w:t>
+      </w:r>
+      <w:proofErr w:type="gramStart"/>
+      <w:r>
+        <w:t>столбчатый</w:t>
+      </w:r>
+      <w:proofErr w:type="gramEnd"/>
+      <w:r>
+        <w:t xml:space="preserve"> </w:t>
+      </w:r>
+      <w:proofErr w:type="spellStart"/>
+      <w:r>
+        <w:t>тайлинг</w:t>
+      </w:r>
+      <w:proofErr w:type="spellEnd"/>
+      <w:r>
+        <w:t xml:space="preserve">, где </w:t>
+      </w:r>
+      <w:proofErr w:type="spellStart"/>
+      <w:r>
+        <w:t>параллелизация</w:t>
+      </w:r>
+      <w:proofErr w:type="spellEnd"/>
+      <w:r>
+        <w:t xml:space="preserve"> внутреннего цикла оказалась быстрее</w:t>
+      </w:r>
+      <w:r>
+        <w:t xml:space="preserve">. </w:t>
+      </w:r>
+    </w:p>
+    <w:p>
+      <w:pPr>
+        <w:pStyle w:val="ListParagraph"/>
+        <w:numPr>
+          <w:ilvl w:val="0"/>
+          <w:numId w:val="7"/>
+        </w:numPr>
+      </w:pPr>
+      <w:r>
+        <w:t>Хуже всего проявил себя скошенный параллелизм</w:t>
+      </w:r>
+    </w:p>
+    <w:p>
+      <w:pPr>
+        <w:pStyle w:val="ListParagraph"/>
+        <w:numPr>
+          <w:ilvl w:val="0"/>
+          <w:numId w:val="7"/>
+        </w:numPr>
+      </w:pPr>
+      <w:proofErr w:type="gramStart"/>
+      <w:r>
+        <w:t>Вырожденные</w:t>
+      </w:r>
+      <w:proofErr w:type="gramEnd"/>
+      <w:r>
+        <w:t xml:space="preserve"> </w:t>
+      </w:r>
+      <w:proofErr w:type="spellStart"/>
+      <w:r>
+        <w:t>тайлы</w:t>
+      </w:r>
+      <w:proofErr w:type="spellEnd"/>
+      <w:r>
+        <w:t xml:space="preserve">, кроме построчного, дают худший результат, чем </w:t>
+      </w:r>
+      <w:proofErr w:type="spellStart"/>
+      <w:r>
+        <w:t>тайлы</w:t>
+      </w:r>
+      <w:proofErr w:type="spellEnd"/>
+      <w:r>
+        <w:t xml:space="preserve"> правильных размеров. Построчный </w:t>
+      </w:r>
+      <w:proofErr w:type="spellStart"/>
+      <w:r>
+        <w:t>тайлинг</w:t>
+      </w:r>
+      <w:proofErr w:type="spellEnd"/>
+      <w:r>
+        <w:t xml:space="preserve">, ввиду активного использования принципа локальности по данным, дает результат сравнимый </w:t>
+      </w:r>
+      <w:proofErr w:type="gramStart"/>
+      <w:r>
+        <w:t>с</w:t>
+      </w:r>
+      <w:proofErr w:type="gramEnd"/>
+      <w:r>
+        <w:t xml:space="preserve"> правильным </w:t>
+      </w:r>
+      <w:proofErr w:type="spellStart"/>
+      <w:r>
+        <w:t>тайлингом</w:t>
+      </w:r>
+      <w:proofErr w:type="spellEnd"/>
+    </w:p>
+    <w:p>
+      <w:pPr>
+        <w:pStyle w:val="ListParagraph"/>
+        <w:numPr>
+          <w:ilvl w:val="0"/>
+          <w:numId w:val="7"/>
+        </w:numPr>
+      </w:pPr>
+      <w:proofErr w:type="spellStart"/>
+      <w:r>
+        <w:t>Тайлы</w:t>
+      </w:r>
+      <w:proofErr w:type="spellEnd"/>
+      <w:r>
+        <w:t xml:space="preserve"> правильных размеров дают гарантированное ускорение в 4 раза, при запуске на 4 процессах</w:t>
+      </w:r>
+    </w:p>
+    <w:p/>
+    <w:p>
+      <w:pPr>
+        <w:jc w:val="center"/>
+        <w:rPr>
+          <w:rFonts w:eastAsiaTheme="minorEastAsia"/>
+          <w:i/>
+        </w:rPr>
+      </w:pPr>
     </w:p>
     <w:sectPr>
+      <w:type w:val="continuous"/>
       <w:pgSz w:w="11906" w:h="16838"/>
       <w:pgMar w:top="1134" w:right="850" w:bottom="1134" w:left="1701" w:header="708" w:footer="708" w:gutter="0"/>
       <w:cols w:space="708"/>
@@ -8535,6 +11078,95 @@
 <file path=word/numbering.xml><?xml version="1.0" encoding="utf-8"?>
 <w:numbering xmlns:wpc="http://schemas.microsoft.com/office/word/2010/wordprocessingCanvas" xmlns:mc="http://schemas.openxmlformats.org/markup-compatibility/2006" xmlns:o="urn:schemas-microsoft-com:office:office" xmlns:r="http://schemas.openxmlformats.org/officeDocument/2006/relationships" xmlns:m="http://schemas.openxmlformats.org/officeDocument/2006/math" xmlns:v="urn:schemas-microsoft-com:vml" xmlns:wp14="http://schemas.microsoft.com/office/word/2010/wordprocessingDrawing" xmlns:wp="http://schemas.openxmlformats.org/drawingml/2006/wordprocessingDrawing" xmlns:w10="urn:schemas-microsoft-com:office:word" xmlns:w="http://schemas.openxmlformats.org/wordprocessingml/2006/main" xmlns:w14="http://schemas.microsoft.com/office/word/2010/wordml" xmlns:wpg="http://schemas.microsoft.com/office/word/2010/wordprocessingGroup" xmlns:wpi="http://schemas.microsoft.com/office/word/2010/wordprocessingInk" xmlns:wne="http://schemas.microsoft.com/office/word/2006/wordml" xmlns:wps="http://schemas.microsoft.com/office/word/2010/wordprocessingShape" mc:Ignorable="w14 wp14">
   <w:abstractNum w:abstractNumId="0">
+    <w:nsid w:val="03504BBE"/>
+    <w:multiLevelType w:val="multilevel"/>
+    <w:tmpl w:val="A5928574"/>
+    <w:lvl w:ilvl="0">
+      <w:start w:val="1"/>
+      <w:numFmt w:val="decimal"/>
+      <w:lvlText w:val="%1)"/>
+      <w:lvlJc w:val="left"/>
+      <w:pPr>
+        <w:ind w:left="720" w:hanging="360"/>
+      </w:pPr>
+      <w:rPr>
+        <w:rFonts w:hint="default"/>
+      </w:rPr>
+    </w:lvl>
+    <w:lvl w:ilvl="1" w:tentative="1">
+      <w:start w:val="1"/>
+      <w:numFmt w:val="lowerLetter"/>
+      <w:lvlText w:val="%2."/>
+      <w:lvlJc w:val="left"/>
+      <w:pPr>
+        <w:ind w:left="1440" w:hanging="360"/>
+      </w:pPr>
+    </w:lvl>
+    <w:lvl w:ilvl="2" w:tentative="1">
+      <w:start w:val="1"/>
+      <w:numFmt w:val="lowerRoman"/>
+      <w:lvlText w:val="%3."/>
+      <w:lvlJc w:val="right"/>
+      <w:pPr>
+        <w:ind w:left="2160" w:hanging="180"/>
+      </w:pPr>
+    </w:lvl>
+    <w:lvl w:ilvl="3" w:tentative="1">
+      <w:start w:val="1"/>
+      <w:numFmt w:val="decimal"/>
+      <w:lvlText w:val="%4."/>
+      <w:lvlJc w:val="left"/>
+      <w:pPr>
+        <w:ind w:left="2880" w:hanging="360"/>
+      </w:pPr>
+    </w:lvl>
+    <w:lvl w:ilvl="4" w:tentative="1">
+      <w:start w:val="1"/>
+      <w:numFmt w:val="lowerLetter"/>
+      <w:lvlText w:val="%5."/>
+      <w:lvlJc w:val="left"/>
+      <w:pPr>
+        <w:ind w:left="3600" w:hanging="360"/>
+      </w:pPr>
+    </w:lvl>
+    <w:lvl w:ilvl="5" w:tentative="1">
+      <w:start w:val="1"/>
+      <w:numFmt w:val="lowerRoman"/>
+      <w:lvlText w:val="%6."/>
+      <w:lvlJc w:val="right"/>
+      <w:pPr>
+        <w:ind w:left="4320" w:hanging="180"/>
+      </w:pPr>
+    </w:lvl>
+    <w:lvl w:ilvl="6" w:tentative="1">
+      <w:start w:val="1"/>
+      <w:numFmt w:val="decimal"/>
+      <w:lvlText w:val="%7."/>
+      <w:lvlJc w:val="left"/>
+      <w:pPr>
+        <w:ind w:left="5040" w:hanging="360"/>
+      </w:pPr>
+    </w:lvl>
+    <w:lvl w:ilvl="7" w:tentative="1">
+      <w:start w:val="1"/>
+      <w:numFmt w:val="lowerLetter"/>
+      <w:lvlText w:val="%8."/>
+      <w:lvlJc w:val="left"/>
+      <w:pPr>
+        <w:ind w:left="5760" w:hanging="360"/>
+      </w:pPr>
+    </w:lvl>
+    <w:lvl w:ilvl="8" w:tentative="1">
+      <w:start w:val="1"/>
+      <w:numFmt w:val="lowerRoman"/>
+      <w:lvlText w:val="%9."/>
+      <w:lvlJc w:val="right"/>
+      <w:pPr>
+        <w:ind w:left="6480" w:hanging="180"/>
+      </w:pPr>
+    </w:lvl>
+  </w:abstractNum>
+  <w:abstractNum w:abstractNumId="1">
     <w:nsid w:val="0A9D6BB2"/>
     <w:multiLevelType w:val="hybridMultilevel"/>
     <w:tmpl w:val="13D642F8"/>
@@ -8623,7 +11255,7 @@
       </w:pPr>
     </w:lvl>
   </w:abstractNum>
-  <w:abstractNum w:abstractNumId="1">
+  <w:abstractNum w:abstractNumId="2">
     <w:nsid w:val="0D26142B"/>
     <w:multiLevelType w:val="hybridMultilevel"/>
     <w:tmpl w:val="8F123568"/>
@@ -8735,7 +11367,96 @@
       </w:rPr>
     </w:lvl>
   </w:abstractNum>
-  <w:abstractNum w:abstractNumId="2">
+  <w:abstractNum w:abstractNumId="3">
+    <w:nsid w:val="349E52DF"/>
+    <w:multiLevelType w:val="hybridMultilevel"/>
+    <w:tmpl w:val="A5928574"/>
+    <w:lvl w:ilvl="0" w:tplc="04190011">
+      <w:start w:val="1"/>
+      <w:numFmt w:val="decimal"/>
+      <w:lvlText w:val="%1)"/>
+      <w:lvlJc w:val="left"/>
+      <w:pPr>
+        <w:ind w:left="720" w:hanging="360"/>
+      </w:pPr>
+      <w:rPr>
+        <w:rFonts w:hint="default"/>
+      </w:rPr>
+    </w:lvl>
+    <w:lvl w:ilvl="1" w:tplc="04190019" w:tentative="1">
+      <w:start w:val="1"/>
+      <w:numFmt w:val="lowerLetter"/>
+      <w:lvlText w:val="%2."/>
+      <w:lvlJc w:val="left"/>
+      <w:pPr>
+        <w:ind w:left="1440" w:hanging="360"/>
+      </w:pPr>
+    </w:lvl>
+    <w:lvl w:ilvl="2" w:tplc="0419001B" w:tentative="1">
+      <w:start w:val="1"/>
+      <w:numFmt w:val="lowerRoman"/>
+      <w:lvlText w:val="%3."/>
+      <w:lvlJc w:val="right"/>
+      <w:pPr>
+        <w:ind w:left="2160" w:hanging="180"/>
+      </w:pPr>
+    </w:lvl>
+    <w:lvl w:ilvl="3" w:tplc="0419000F" w:tentative="1">
+      <w:start w:val="1"/>
+      <w:numFmt w:val="decimal"/>
+      <w:lvlText w:val="%4."/>
+      <w:lvlJc w:val="left"/>
+      <w:pPr>
+        <w:ind w:left="2880" w:hanging="360"/>
+      </w:pPr>
+    </w:lvl>
+    <w:lvl w:ilvl="4" w:tplc="04190019" w:tentative="1">
+      <w:start w:val="1"/>
+      <w:numFmt w:val="lowerLetter"/>
+      <w:lvlText w:val="%5."/>
+      <w:lvlJc w:val="left"/>
+      <w:pPr>
+        <w:ind w:left="3600" w:hanging="360"/>
+      </w:pPr>
+    </w:lvl>
+    <w:lvl w:ilvl="5" w:tplc="0419001B" w:tentative="1">
+      <w:start w:val="1"/>
+      <w:numFmt w:val="lowerRoman"/>
+      <w:lvlText w:val="%6."/>
+      <w:lvlJc w:val="right"/>
+      <w:pPr>
+        <w:ind w:left="4320" w:hanging="180"/>
+      </w:pPr>
+    </w:lvl>
+    <w:lvl w:ilvl="6" w:tplc="0419000F" w:tentative="1">
+      <w:start w:val="1"/>
+      <w:numFmt w:val="decimal"/>
+      <w:lvlText w:val="%7."/>
+      <w:lvlJc w:val="left"/>
+      <w:pPr>
+        <w:ind w:left="5040" w:hanging="360"/>
+      </w:pPr>
+    </w:lvl>
+    <w:lvl w:ilvl="7" w:tplc="04190019" w:tentative="1">
+      <w:start w:val="1"/>
+      <w:numFmt w:val="lowerLetter"/>
+      <w:lvlText w:val="%8."/>
+      <w:lvlJc w:val="left"/>
+      <w:pPr>
+        <w:ind w:left="5760" w:hanging="360"/>
+      </w:pPr>
+    </w:lvl>
+    <w:lvl w:ilvl="8" w:tplc="0419001B" w:tentative="1">
+      <w:start w:val="1"/>
+      <w:numFmt w:val="lowerRoman"/>
+      <w:lvlText w:val="%9."/>
+      <w:lvlJc w:val="right"/>
+      <w:pPr>
+        <w:ind w:left="6480" w:hanging="180"/>
+      </w:pPr>
+    </w:lvl>
+  </w:abstractNum>
+  <w:abstractNum w:abstractNumId="4">
     <w:nsid w:val="3E921865"/>
     <w:multiLevelType w:val="hybridMultilevel"/>
     <w:tmpl w:val="44000224"/>
@@ -8847,7 +11568,120 @@
       </w:rPr>
     </w:lvl>
   </w:abstractNum>
-  <w:abstractNum w:abstractNumId="3">
+  <w:abstractNum w:abstractNumId="5">
+    <w:nsid w:val="46BA7DF6"/>
+    <w:multiLevelType w:val="hybridMultilevel"/>
+    <w:tmpl w:val="350C6E20"/>
+    <w:lvl w:ilvl="0" w:tplc="04190001">
+      <w:start w:val="1"/>
+      <w:numFmt w:val="bullet"/>
+      <w:lvlText w:val=""/>
+      <w:lvlJc w:val="left"/>
+      <w:pPr>
+        <w:ind w:left="720" w:hanging="360"/>
+      </w:pPr>
+      <w:rPr>
+        <w:rFonts w:ascii="Symbol" w:hAnsi="Symbol" w:hint="default"/>
+      </w:rPr>
+    </w:lvl>
+    <w:lvl w:ilvl="1" w:tplc="04190003" w:tentative="1">
+      <w:start w:val="1"/>
+      <w:numFmt w:val="bullet"/>
+      <w:lvlText w:val="o"/>
+      <w:lvlJc w:val="left"/>
+      <w:pPr>
+        <w:ind w:left="1440" w:hanging="360"/>
+      </w:pPr>
+      <w:rPr>
+        <w:rFonts w:ascii="Courier New" w:hAnsi="Courier New" w:cs="Courier New" w:hint="default"/>
+      </w:rPr>
+    </w:lvl>
+    <w:lvl w:ilvl="2" w:tplc="04190005" w:tentative="1">
+      <w:start w:val="1"/>
+      <w:numFmt w:val="bullet"/>
+      <w:lvlText w:val=""/>
+      <w:lvlJc w:val="left"/>
+      <w:pPr>
+        <w:ind w:left="2160" w:hanging="360"/>
+      </w:pPr>
+      <w:rPr>
+        <w:rFonts w:ascii="Wingdings" w:hAnsi="Wingdings" w:hint="default"/>
+      </w:rPr>
+    </w:lvl>
+    <w:lvl w:ilvl="3" w:tplc="04190001" w:tentative="1">
+      <w:start w:val="1"/>
+      <w:numFmt w:val="bullet"/>
+      <w:lvlText w:val=""/>
+      <w:lvlJc w:val="left"/>
+      <w:pPr>
+        <w:ind w:left="2880" w:hanging="360"/>
+      </w:pPr>
+      <w:rPr>
+        <w:rFonts w:ascii="Symbol" w:hAnsi="Symbol" w:hint="default"/>
+      </w:rPr>
+    </w:lvl>
+    <w:lvl w:ilvl="4" w:tplc="04190003" w:tentative="1">
+      <w:start w:val="1"/>
+      <w:numFmt w:val="bullet"/>
+      <w:lvlText w:val="o"/>
+      <w:lvlJc w:val="left"/>
+      <w:pPr>
+        <w:ind w:left="3600" w:hanging="360"/>
+      </w:pPr>
+      <w:rPr>
+        <w:rFonts w:ascii="Courier New" w:hAnsi="Courier New" w:cs="Courier New" w:hint="default"/>
+      </w:rPr>
+    </w:lvl>
+    <w:lvl w:ilvl="5" w:tplc="04190005" w:tentative="1">
+      <w:start w:val="1"/>
+      <w:numFmt w:val="bullet"/>
+      <w:lvlText w:val=""/>
+      <w:lvlJc w:val="left"/>
+      <w:pPr>
+        <w:ind w:left="4320" w:hanging="360"/>
+      </w:pPr>
+      <w:rPr>
+        <w:rFonts w:ascii="Wingdings" w:hAnsi="Wingdings" w:hint="default"/>
+      </w:rPr>
+    </w:lvl>
+    <w:lvl w:ilvl="6" w:tplc="04190001" w:tentative="1">
+      <w:start w:val="1"/>
+      <w:numFmt w:val="bullet"/>
+      <w:lvlText w:val=""/>
+      <w:lvlJc w:val="left"/>
+      <w:pPr>
+        <w:ind w:left="5040" w:hanging="360"/>
+      </w:pPr>
+      <w:rPr>
+        <w:rFonts w:ascii="Symbol" w:hAnsi="Symbol" w:hint="default"/>
+      </w:rPr>
+    </w:lvl>
+    <w:lvl w:ilvl="7" w:tplc="04190003" w:tentative="1">
+      <w:start w:val="1"/>
+      <w:numFmt w:val="bullet"/>
+      <w:lvlText w:val="o"/>
+      <w:lvlJc w:val="left"/>
+      <w:pPr>
+        <w:ind w:left="5760" w:hanging="360"/>
+      </w:pPr>
+      <w:rPr>
+        <w:rFonts w:ascii="Courier New" w:hAnsi="Courier New" w:cs="Courier New" w:hint="default"/>
+      </w:rPr>
+    </w:lvl>
+    <w:lvl w:ilvl="8" w:tplc="04190005" w:tentative="1">
+      <w:start w:val="1"/>
+      <w:numFmt w:val="bullet"/>
+      <w:lvlText w:val=""/>
+      <w:lvlJc w:val="left"/>
+      <w:pPr>
+        <w:ind w:left="6480" w:hanging="360"/>
+      </w:pPr>
+      <w:rPr>
+        <w:rFonts w:ascii="Wingdings" w:hAnsi="Wingdings" w:hint="default"/>
+      </w:rPr>
+    </w:lvl>
+  </w:abstractNum>
+  <w:abstractNum w:abstractNumId="6">
     <w:nsid w:val="76795EFE"/>
     <w:multiLevelType w:val="multilevel"/>
     <w:tmpl w:val="0419001F"/>
@@ -8934,16 +11768,25 @@
     </w:lvl>
   </w:abstractNum>
   <w:num w:numId="1">
+    <w:abstractNumId w:val="2"/>
+  </w:num>
+  <w:num w:numId="2">
     <w:abstractNumId w:val="1"/>
   </w:num>
-  <w:num w:numId="2">
+  <w:num w:numId="3">
+    <w:abstractNumId w:val="6"/>
+  </w:num>
+  <w:num w:numId="4">
+    <w:abstractNumId w:val="4"/>
+  </w:num>
+  <w:num w:numId="5">
+    <w:abstractNumId w:val="3"/>
+  </w:num>
+  <w:num w:numId="6">
     <w:abstractNumId w:val="0"/>
   </w:num>
-  <w:num w:numId="3">
-    <w:abstractNumId w:val="3"/>
-  </w:num>
-  <w:num w:numId="4">
-    <w:abstractNumId w:val="2"/>
+  <w:num w:numId="7">
+    <w:abstractNumId w:val="5"/>
   </w:num>
 </w:numbering>
 </file>
@@ -9180,6 +12023,7 @@
   <w:style w:type="character" w:default="1" w:styleId="DefaultParagraphFont">
     <w:name w:val="Default Paragraph Font"/>
     <w:uiPriority w:val="1"/>
+    <w:semiHidden/>
     <w:unhideWhenUsed/>
   </w:style>
   <w:style w:type="table" w:default="1" w:styleId="TableNormal">
@@ -9614,6 +12458,7 @@
   <w:style w:type="character" w:default="1" w:styleId="DefaultParagraphFont">
     <w:name w:val="Default Paragraph Font"/>
     <w:uiPriority w:val="1"/>
+    <w:semiHidden/>
     <w:unhideWhenUsed/>
   </w:style>
   <w:style w:type="table" w:default="1" w:styleId="TableNormal">

</xml_diff>